<commit_message>
attempt to fix figure list
</commit_message>
<xml_diff>
--- a/docs/Through-the-Looking-Glass--I.-Why-Cross-Fertilize-.docx
+++ b/docs/Through-the-Looking-Glass--I.-Why-Cross-Fertilize-.docx
@@ -71,13 +71,13 @@
         <w:pStyle w:val="Date"/>
       </w:pPr>
       <w:r>
-        <w:t xml:space="preserve">25</w:t>
-      </w:r>
-      <w:r>
-        <w:t xml:space="preserve"> </w:t>
-      </w:r>
-      <w:r>
-        <w:t xml:space="preserve">October</w:t>
+        <w:t xml:space="preserve">14</w:t>
+      </w:r>
+      <w:r>
+        <w:t xml:space="preserve"> </w:t>
+      </w:r>
+      <w:r>
+        <w:t xml:space="preserve">November</w:t>
       </w:r>
       <w:r>
         <w:t xml:space="preserve"> </w:t>
@@ -848,7 +848,7 @@
                 <wp:inline>
                   <wp:extent cx="3721608" cy="4559808"/>
                   <wp:effectExtent b="0" l="0" r="0" t="0"/>
-                  <wp:docPr descr="" title="" id="36" name="Picture"/>
+                  <wp:docPr descr="" title="The Cost of Males" id="36" name="Picture"/>
                   <a:graphic>
                     <a:graphicData uri="http://schemas.openxmlformats.org/drawingml/2006/picture">
                       <pic:pic>

</xml_diff>

<commit_message>
images + chap 4
</commit_message>
<xml_diff>
--- a/docs/Through-the-Looking-Glass--I.-Why-Cross-Fertilize-.docx
+++ b/docs/Through-the-Looking-Glass--I.-Why-Cross-Fertilize-.docx
@@ -71,7 +71,7 @@
         <w:pStyle w:val="Date"/>
       </w:pPr>
       <w:r>
-        <w:t xml:space="preserve">14</w:t>
+        <w:t xml:space="preserve">15</w:t>
       </w:r>
       <w:r>
         <w:t xml:space="preserve"> </w:t>
@@ -381,7 +381,7 @@
                     <a:graphicData uri="http://schemas.openxmlformats.org/drawingml/2006/picture">
                       <pic:pic>
                         <pic:nvPicPr>
-                          <pic:cNvPr descr="images/Picture1.png" id="31" name="Picture"/>
+                          <pic:cNvPr descr="images/fig1-1.png" id="31" name="Picture"/>
                           <pic:cNvPicPr>
                             <a:picLocks noChangeArrowheads="1" noChangeAspect="1"/>
                           </pic:cNvPicPr>
@@ -786,7 +786,7 @@
       <w:r>
         <w:t xml:space="preserve">). This asymmetry should lead to the rapid replacement of sexual females by asexual females (</w:t>
       </w:r>
-      <w:hyperlink w:anchor="fig-1-2">
+      <w:hyperlink w:anchor="fig-1.2">
         <w:r>
           <w:rPr>
             <w:rStyle w:val="Hyperlink"/>
@@ -853,7 +853,7 @@
                     <a:graphicData uri="http://schemas.openxmlformats.org/drawingml/2006/picture">
                       <pic:pic>
                         <pic:nvPicPr>
-                          <pic:cNvPr descr="images/fig1-1.jpg" id="37" name="Picture"/>
+                          <pic:cNvPr descr="images/fig1-2.jpg" id="37" name="Picture"/>
                           <pic:cNvPicPr>
                             <a:picLocks noChangeArrowheads="1" noChangeAspect="1"/>
                           </pic:cNvPicPr>
@@ -950,7 +950,7 @@
             <w:r>
               <w:t xml:space="preserve">, the sexual females are, on average, producing one daughter and one son. In contrast, the clonal female produces two daughters and four granddaughters. Hence, the clonal lineage should rapidly eliminate the sexual population (</w:t>
             </w:r>
-            <w:hyperlink w:anchor="fig-1-2">
+            <w:hyperlink w:anchor="fig-1.2">
               <w:r>
                 <w:rPr>
                   <w:rStyle w:val="Hyperlink"/>
@@ -1113,7 +1113,7 @@
       <w:tr>
         <w:tc>
           <w:tcPr/>
-          <w:bookmarkStart w:id="46" w:name="fig-1-2"/>
+          <w:bookmarkStart w:id="46" w:name="fig-1.2"/>
           <w:p>
             <w:pPr>
               <w:jc w:val="center"/>
@@ -1128,7 +1128,7 @@
                     <a:graphicData uri="http://schemas.openxmlformats.org/drawingml/2006/picture">
                       <pic:pic>
                         <pic:nvPicPr>
-                          <pic:cNvPr descr="images/fig1-2.jpg" id="43" name="Picture"/>
+                          <pic:cNvPr descr="images/fig1-3.jpg" id="43" name="Picture"/>
                           <pic:cNvPicPr>
                             <a:picLocks noChangeArrowheads="1" noChangeAspect="1"/>
                           </pic:cNvPicPr>
@@ -1596,9 +1596,12 @@
               <w:t xml:space="preserve"> </w:t>
             </w:r>
             <w:r>
-              <w:t xml:space="preserve">The population density at which females have just enough food to replace themselves. Sexual females must make two offspring to replace themselves (assuming a 1:1 sex ratio), while asexual females must only produce one offspring. Hence, asexuals should have higher carrying capacities, as shown in (</w:t>
-            </w:r>
-            <w:hyperlink w:anchor="fig-1-2">
+              <w:t xml:space="preserve">The population density at which females have just enough food to replace themselves. Sexual females must make two offspring to replace themselves (assuming a 1:1 sex ratio), while asexual females must only produce one offspring. Hence, asexuals should have higher carrying capacities, as shown in</w:t>
+            </w:r>
+            <w:r>
+              <w:t xml:space="preserve"> </w:t>
+            </w:r>
+            <w:hyperlink w:anchor="fig-1.2">
               <w:r>
                 <w:rPr>
                   <w:rStyle w:val="Hyperlink"/>
@@ -1607,7 +1610,7 @@
               </w:r>
             </w:hyperlink>
             <w:r>
-              <w:t xml:space="preserve">).</w:t>
+              <w:t xml:space="preserve">.</w:t>
             </w:r>
           </w:p>
           <w:p>
@@ -1925,7 +1928,7 @@
                     <a:graphicData uri="http://schemas.openxmlformats.org/drawingml/2006/picture">
                       <pic:pic>
                         <pic:nvPicPr>
-                          <pic:cNvPr descr="images/fig1-3.jpg" id="55" name="Picture"/>
+                          <pic:cNvPr descr="images/fig1-4.jpg" id="55" name="Picture"/>
                           <pic:cNvPicPr>
                             <a:picLocks noChangeArrowheads="1" noChangeAspect="1"/>
                           </pic:cNvPicPr>
@@ -5863,7 +5866,7 @@
       <w:r>
         <w:t xml:space="preserve"> </w:t>
       </w:r>
-      <w:hyperlink w:anchor="fig-1-2">
+      <w:hyperlink w:anchor="fig-1.2">
         <w:r>
           <w:rPr>
             <w:rStyle w:val="Hyperlink"/>
@@ -7258,7 +7261,7 @@
           <w:rPr>
             <w:rStyle w:val="Hyperlink"/>
           </w:rPr>
-          <w:t xml:space="preserve">Chapter 4</w:t>
+          <w:t xml:space="preserve">Chapter 5</w:t>
         </w:r>
       </w:hyperlink>
       <w:r>
@@ -11699,7 +11702,7 @@
               <w:t xml:space="preserve"> </w:t>
             </w:r>
             <w:r>
-              <w:t xml:space="preserve">(Lively 1999)</w:t>
+              <w:t xml:space="preserve">(Lively 1999a)</w:t>
             </w:r>
             <w:r>
               <w:t xml:space="preserve"> </w:t>
@@ -11786,13 +11789,146 @@
     </w:tbl>
     <w:bookmarkEnd w:id="167"/>
     <w:bookmarkEnd w:id="168"/>
-    <w:bookmarkStart w:id="170" w:name="sec-chap6"/>
+    <w:bookmarkStart w:id="178" w:name="X7d8b5ca500a926b8694ff64d4332c34d3f72050"/>
     <w:p>
       <w:pPr>
         <w:pStyle w:val="Heading1"/>
       </w:pPr>
       <w:r>
-        <w:t xml:space="preserve">4. The Ratchet and the Red Queen</w:t>
+        <w:t xml:space="preserve">4. Self/Non-Self Recognition and Local Adaptation</w:t>
+      </w:r>
+    </w:p>
+    <w:tbl>
+      <w:tblPr>
+        <w:tblStyle w:val="Table"/>
+        <w:tblW w:type="pct" w:w="5000"/>
+        <w:tblLook w:firstRow="0" w:lastRow="0" w:firstColumn="0" w:lastColumn="0" w:noHBand="0" w:noVBand="0" w:val="0000"/>
+        <w:jc w:val="start"/>
+      </w:tblPr>
+      <w:tblGrid>
+        <w:gridCol w:w="7920"/>
+      </w:tblGrid>
+      <w:tr>
+        <w:tc>
+          <w:tcPr/>
+          <w:p>
+            <w:pPr>
+              <w:jc w:val="center"/>
+            </w:pPr>
+            <w:r>
+              <w:drawing>
+                <wp:inline>
+                  <wp:extent cx="1670304" cy="1563624"/>
+                  <wp:effectExtent b="0" l="0" r="0" t="0"/>
+                  <wp:docPr descr="" title="" id="170" name="Picture"/>
+                  <a:graphic>
+                    <a:graphicData uri="http://schemas.openxmlformats.org/drawingml/2006/picture">
+                      <pic:pic>
+                        <pic:nvPicPr>
+                          <pic:cNvPr descr="images/fig4-1.jpeg" id="171" name="Picture"/>
+                          <pic:cNvPicPr>
+                            <a:picLocks noChangeArrowheads="1" noChangeAspect="1"/>
+                          </pic:cNvPicPr>
+                        </pic:nvPicPr>
+                        <pic:blipFill>
+                          <a:blip r:embed="rId169"/>
+                          <a:stretch>
+                            <a:fillRect/>
+                          </a:stretch>
+                        </pic:blipFill>
+                        <pic:spPr bwMode="auto">
+                          <a:xfrm>
+                            <a:off x="0" y="0"/>
+                            <a:ext cx="1670304" cy="1563624"/>
+                          </a:xfrm>
+                          <a:prstGeom prst="rect">
+                            <a:avLst/>
+                          </a:prstGeom>
+                          <a:noFill/>
+                          <a:ln w="9525">
+                            <a:noFill/>
+                            <a:headEnd/>
+                            <a:tailEnd/>
+                          </a:ln>
+                        </pic:spPr>
+                      </pic:pic>
+                    </a:graphicData>
+                  </a:graphic>
+                </wp:inline>
+              </w:drawing>
+            </w:r>
+          </w:p>
+          <w:p>
+            <w:pPr>
+              <w:jc w:val="center"/>
+            </w:pPr>
+            <w:pPr>
+              <w:jc w:val="start"/>
+              <w:spacing w:before="200"/>
+              <w:pStyle w:val="ImageCaption"/>
+            </w:pPr>
+          </w:p>
+        </w:tc>
+      </w:tr>
+    </w:tbl>
+    <w:p>
+      <w:pPr>
+        <w:pStyle w:val="BodyText"/>
+      </w:pPr>
+      <w:r>
+        <w:t xml:space="preserve">One way to falsify the Red Queen is to experimentally show that the expectations of the hypothesis are not met. One expectation is that parasites would quickly become adapted to infecting their local host populations. Here is the logic. If parasites are closely tracking common host genotypes in their local (sympatric) populations, then they should be better, on average, at infecting sympatric hosts than foreign (allopatric) hosts. If this is not the case, then parasites would seem unlikely (at least to me) to be a factor selecting for sexual reproduction.</w:t>
+      </w:r>
+    </w:p>
+    <w:p>
+      <w:pPr>
+        <w:pStyle w:val="BodyText"/>
+      </w:pPr>
+      <w:r>
+        <w:t xml:space="preserve">I am often asked why we would expect the parasites to be better at infecting their local hosts instead of the opposite. Why shouldn’t hosts evolve to be more resistant to their local parasites than to allopatric parasites? It is a fair question. One common answer is that parasites are locally adapted to host populations because they have faster generation times. But that cannot be the whole answer. Theory has shown that parasites can be locally adapted even when there is no generation-time asymmetry</w:t>
+      </w:r>
+      <w:r>
+        <w:t xml:space="preserve"> </w:t>
+      </w:r>
+      <w:r>
+        <w:t xml:space="preserve">(Gandon &amp; Michalakis 2002; Lively 1999b)</w:t>
+      </w:r>
+      <w:r>
+        <w:t xml:space="preserve">. Instead, I think the answer has more to do with the underlying genetic basis for infection.</w:t>
+      </w:r>
+    </w:p>
+    <w:p>
+      <w:pPr>
+        <w:pStyle w:val="BodyText"/>
+      </w:pPr>
+      <w:r>
+        <w:t xml:space="preserve">What, then, is the genetic basis for infection? This was unknown, but I was assuming that all animal hosts have a self/non-self recognition system, such that they can detect foreign tissues (e.g., parasites or tissue grafts) that do not match their own. Sponges, for example, accept tissue grafts from self, but reject grafts from unrelated individuals of the same species</w:t>
+      </w:r>
+      <w:r>
+        <w:t xml:space="preserve"> </w:t>
+      </w:r>
+      <w:r>
+        <w:t xml:space="preserve">(review in Elda Gaino &amp; Magnino 1999)</w:t>
+      </w:r>
+      <w:r>
+        <w:t xml:space="preserve">. This ability to reject foreign tissues seems widely conserved</w:t>
+      </w:r>
+      <w:r>
+        <w:t xml:space="preserve"> </w:t>
+      </w:r>
+      <w:r>
+        <w:t xml:space="preserve">(Buss 1990)</w:t>
+      </w:r>
+      <w:r>
+        <w:t xml:space="preserve">. I was also assuming that the self-/non-self-recognition system is genetically variable and that different host genotypes would dominate in different populations. Parasite genotypes that match the most common local host genotypes would be favored by natural selection, and these parasite genotypes should increase in frequency. This should lead to local adaptation by the parasites. Fortunately, one can test for local adaptation using reciprocal cross-inoculation experiments.</w:t>
+      </w:r>
+    </w:p>
+    <w:bookmarkStart w:id="177" w:name="experimental-studies-of-local-adaption"/>
+    <w:p>
+      <w:pPr>
+        <w:pStyle w:val="Heading2"/>
+      </w:pPr>
+      <w:r>
+        <w:t xml:space="preserve">4.1 Experimental Studies of Local Adaption</w:t>
       </w:r>
     </w:p>
     <w:p>
@@ -11800,37 +11936,7 @@
         <w:pStyle w:val="FirstParagraph"/>
       </w:pPr>
       <w:r>
-        <w:t xml:space="preserve">In 1988, Indiana University advertised for an assistant professor in population biology, with emphasis on disease ecology. Lynda and I both applied. Happily, we were offered a split position in Biology in which we each got half salary. It may not sound like a good deal, but we were thrilled. It is not easy for a dual-career couple in the same field. We relocated to Bloomington in January of 1990, arriving during a cold snap (-20&amp;degC). We moved into a university house; but we did not know enough to have the electricity turned on before arrival. Luckily, we still had our down sleeping bags, which we had purchased for field work in the Southern Alps. Aside from the chilly start, moving to Bloomington was the beginning of an academic dream come true. Most of this book aims to highlight the work of my incredible students and colleagues at IU.</w:t>
-      </w:r>
-    </w:p>
-    <w:bookmarkStart w:id="169" w:name="the-problem-1"/>
-    <w:p>
-      <w:pPr>
-        <w:pStyle w:val="Heading2"/>
-      </w:pPr>
-      <w:r>
-        <w:t xml:space="preserve">4.1 The Problem</w:t>
-      </w:r>
-    </w:p>
-    <w:bookmarkEnd w:id="169"/>
-    <w:bookmarkEnd w:id="170"/>
-    <w:bookmarkStart w:id="278" w:name="references"/>
-    <w:p>
-      <w:pPr>
-        <w:pStyle w:val="Heading1"/>
-      </w:pPr>
-      <w:r>
-        <w:t xml:space="preserve">References</w:t>
-      </w:r>
-    </w:p>
-    <w:bookmarkStart w:id="277" w:name="refs"/>
-    <w:bookmarkStart w:id="171" w:name="ref-anderson1979a"/>
-    <w:p>
-      <w:pPr>
-        <w:pStyle w:val="Bibliography"/>
-      </w:pPr>
-      <w:r>
-        <w:t xml:space="preserve">Anderson, R.M. &amp; May, R.M. (1979). Population biology of infectious diseases: Part 1.</w:t>
+        <w:t xml:space="preserve">While I was still a post-doc in New Zealand, I set up two reciprocal cross-inoculation experiments to test for local adaptation by the parasites. I knew from my field surveys that one species of sterilizing trematode was especially common in lake populations of the snail. This species was not formally described, but Jan McKenzie sent it to a trematode expert in France, who thought it belonged in the genus</w:t>
       </w:r>
       <w:r>
         <w:t xml:space="preserve"> </w:t>
@@ -11840,20 +11946,10 @@
           <w:iCs/>
           <w:i/>
         </w:rPr>
-        <w:t xml:space="preserve">Nature</w:t>
-      </w:r>
-      <w:r>
-        <w:t xml:space="preserve">, 280, 361–367.</w:t>
-      </w:r>
-    </w:p>
-    <w:bookmarkEnd w:id="171"/>
-    <w:bookmarkStart w:id="172" w:name="ref-antonovics1984a"/>
-    <w:p>
-      <w:pPr>
-        <w:pStyle w:val="Bibliography"/>
-      </w:pPr>
-      <w:r>
-        <w:t xml:space="preserve">Antonovics, J. &amp; Ellstrand, N.C. (1984). Experimental studies of the evolutionary significance of sexual reproduction. I. A test of the frequency-dependent selection hypothesis.</w:t>
+        <w:t xml:space="preserve">Microphallus</w:t>
+      </w:r>
+      <w:r>
+        <w:t xml:space="preserve">; hence I will refer to it as</w:t>
       </w:r>
       <w:r>
         <w:t xml:space="preserve"> </w:t>
@@ -11863,20 +11959,25 @@
           <w:iCs/>
           <w:i/>
         </w:rPr>
-        <w:t xml:space="preserve">Evolution</w:t>
-      </w:r>
-      <w:r>
-        <w:t xml:space="preserve">, 38, 103–115.</w:t>
-      </w:r>
-    </w:p>
-    <w:bookmarkEnd w:id="172"/>
-    <w:bookmarkStart w:id="173" w:name="ref-bayley2009a"/>
-    <w:p>
-      <w:pPr>
-        <w:pStyle w:val="Bibliography"/>
-      </w:pPr>
-      <w:r>
-        <w:t xml:space="preserve">Bayley, M. (2009). Alice’s adventures in algebra: Wonderland solved.</w:t>
+        <w:t xml:space="preserve">Microphallus</w:t>
+      </w:r>
+      <w:r>
+        <w:t xml:space="preserve"> </w:t>
+      </w:r>
+      <w:r>
+        <w:t xml:space="preserve">sp.</w:t>
+      </w:r>
+      <w:r>
+        <w:rPr>
+          <w:rStyle w:val="FootnoteReference"/>
+        </w:rPr>
+        <w:footnoteReference w:id="172"/>
+      </w:r>
+      <w:r>
+        <w:t xml:space="preserve"> </w:t>
+      </w:r>
+      <w:r>
+        <w:t xml:space="preserve">The life cycle of</w:t>
       </w:r>
       <w:r>
         <w:t xml:space="preserve"> </w:t>
@@ -11886,20 +11987,13 @@
           <w:iCs/>
           <w:i/>
         </w:rPr>
-        <w:t xml:space="preserve">New Scientist</w:t>
-      </w:r>
-      <w:r>
-        <w:t xml:space="preserve">.</w:t>
-      </w:r>
-    </w:p>
-    <w:bookmarkEnd w:id="173"/>
-    <w:bookmarkStart w:id="174" w:name="ref-bayley2010a"/>
-    <w:p>
-      <w:pPr>
-        <w:pStyle w:val="Bibliography"/>
-      </w:pPr>
-      <w:r>
-        <w:t xml:space="preserve">Bayley, M. (2010). Algebra in wonderland.</w:t>
+        <w:t xml:space="preserve">Microphallus</w:t>
+      </w:r>
+      <w:r>
+        <w:t xml:space="preserve"> </w:t>
+      </w:r>
+      <w:r>
+        <w:t xml:space="preserve">turns out to be especially crucial to the story. The adult worms are tiny simultaneous hermaphrodites that live in the intestines of ducks. They cross-fertilize and produce eggs that are shed with the duck feces into the environment. In most trematodes, the eggs normally hatch in water, thereby releasing a swimming larval stage (miracidia), which actively swims to and penetrates the body of snails. This is the case for the trematodes that cause the human disease, Schistosomiasis. But, in this New Zealand species of</w:t>
       </w:r>
       <w:r>
         <w:t xml:space="preserve"> </w:t>
@@ -11909,20 +12003,166 @@
           <w:iCs/>
           <w:i/>
         </w:rPr>
-        <w:t xml:space="preserve">New York Times</w:t>
-      </w:r>
-      <w:r>
-        <w:t xml:space="preserve">.</w:t>
-      </w:r>
-    </w:p>
-    <w:bookmarkEnd w:id="174"/>
-    <w:bookmarkStart w:id="175" w:name="ref-bell1982a"/>
+        <w:t xml:space="preserve">Microphallus</w:t>
+      </w:r>
+      <w:r>
+        <w:t xml:space="preserve">, the eggs hatch not in the environment but rather after being ingested by snails. The larvae then penetrate the snail from the inside. If the snail’s immune system does not recognize the larvae as foreign tissue, the larvae reproduce asexually, producing several hundred cysts (metacercaria) in the snail. These cysts completely replace the reproductive tissue in both males and females. Infected snails are sterilized (</w:t>
+      </w:r>
+      <w:hyperlink w:anchor="fig-4.1">
+        <w:r>
+          <w:rPr>
+            <w:rStyle w:val="Hyperlink"/>
+          </w:rPr>
+          <w:t xml:space="preserve">Figure 4.1</w:t>
+        </w:r>
+      </w:hyperlink>
+      <w:r>
+        <w:t xml:space="preserve">).</w:t>
+      </w:r>
+    </w:p>
+    <w:tbl>
+      <w:tblPr>
+        <w:tblStyle w:val="Table"/>
+        <w:tblW w:type="pct" w:w="5000"/>
+        <w:tblLook w:firstRow="0" w:lastRow="0" w:firstColumn="0" w:lastColumn="0" w:noHBand="0" w:noVBand="0" w:val="0000"/>
+        <w:jc w:val="start"/>
+      </w:tblPr>
+      <w:tblGrid>
+        <w:gridCol w:w="7920"/>
+      </w:tblGrid>
+      <w:tr>
+        <w:tc>
+          <w:tcPr/>
+          <w:bookmarkStart w:id="176" w:name="fig-4.1"/>
+          <w:p>
+            <w:pPr>
+              <w:jc w:val="center"/>
+            </w:pPr>
+            <w:r>
+              <w:drawing>
+                <wp:inline>
+                  <wp:extent cx="5943600" cy="4172174"/>
+                  <wp:effectExtent b="0" l="0" r="0" t="0"/>
+                  <wp:docPr descr="" title="" id="174" name="Picture"/>
+                  <a:graphic>
+                    <a:graphicData uri="http://schemas.openxmlformats.org/drawingml/2006/picture">
+                      <pic:pic>
+                        <pic:nvPicPr>
+                          <pic:cNvPr descr="images/fig4-2.jpeg" id="175" name="Picture"/>
+                          <pic:cNvPicPr>
+                            <a:picLocks noChangeArrowheads="1" noChangeAspect="1"/>
+                          </pic:cNvPicPr>
+                        </pic:nvPicPr>
+                        <pic:blipFill>
+                          <a:blip r:embed="rId173"/>
+                          <a:stretch>
+                            <a:fillRect/>
+                          </a:stretch>
+                        </pic:blipFill>
+                        <pic:spPr bwMode="auto">
+                          <a:xfrm>
+                            <a:off x="0" y="0"/>
+                            <a:ext cx="5943600" cy="4172174"/>
+                          </a:xfrm>
+                          <a:prstGeom prst="rect">
+                            <a:avLst/>
+                          </a:prstGeom>
+                          <a:noFill/>
+                          <a:ln w="9525">
+                            <a:noFill/>
+                            <a:headEnd/>
+                            <a:tailEnd/>
+                          </a:ln>
+                        </pic:spPr>
+                      </pic:pic>
+                    </a:graphicData>
+                  </a:graphic>
+                </wp:inline>
+              </w:drawing>
+            </w:r>
+          </w:p>
+          <w:p>
+            <w:pPr>
+              <w:jc w:val="center"/>
+            </w:pPr>
+            <w:pPr>
+              <w:jc w:val="start"/>
+              <w:spacing w:before="200"/>
+              <w:pStyle w:val="ImageCaption"/>
+            </w:pPr>
+            <w:r>
+              <w:t xml:space="preserve">Figure 4.1: Left panel: the life cycle of the trematode Microphallus. The adult worms live in the intestines of waterfowl and wading birds (black stilts). They produce cross-fertilized eggs, which are released into lakes and streams with the bird’s feces. The eggs hatch following ingestion by snails. Infection results in the asexual production of hundreds of cysts (called metacercaria). These cysts</w:t>
+            </w:r>
+            <w:r>
+              <w:t xml:space="preserve"> </w:t>
+            </w:r>
+            <w:r>
+              <w:t xml:space="preserve">“</w:t>
+            </w:r>
+            <w:r>
+              <w:t xml:space="preserve">hatch</w:t>
+            </w:r>
+            <w:r>
+              <w:t xml:space="preserve">”</w:t>
+            </w:r>
+            <w:r>
+              <w:t xml:space="preserve"> </w:t>
+            </w:r>
+            <w:r>
+              <w:t xml:space="preserve">and mature following ingestion by ducks, thus completing the life cycle. Drawing by Zoe M Dinges.</w:t>
+            </w:r>
+          </w:p>
+          <w:bookmarkEnd w:id="176"/>
+        </w:tc>
+      </w:tr>
+    </w:tbl>
+    <w:bookmarkEnd w:id="177"/>
+    <w:bookmarkEnd w:id="178"/>
+    <w:bookmarkStart w:id="180" w:name="sec-chap6"/>
+    <w:p>
+      <w:pPr>
+        <w:pStyle w:val="Heading1"/>
+      </w:pPr>
+      <w:r>
+        <w:t xml:space="preserve">5. The Ratchet and the Red Queen</w:t>
+      </w:r>
+    </w:p>
+    <w:p>
+      <w:pPr>
+        <w:pStyle w:val="FirstParagraph"/>
+      </w:pPr>
+      <w:r>
+        <w:t xml:space="preserve">In 1988, Indiana University advertised for an assistant professor in population biology, with emphasis on disease ecology. Lynda and I both applied. Happily, we were offered a split position in Biology in which we each got half salary. It may not sound like a good deal, but we were thrilled. It is not easy for a dual-career couple in the same field. We relocated to Bloomington in January of 1990, arriving during a cold snap (-20&amp;degC). We moved into a university house; but we did not know enough to have the electricity turned on before arrival. Luckily, we still had our down sleeping bags, which we had purchased for field work in the Southern Alps. Aside from the chilly start, moving to Bloomington was the beginning of an academic dream come true. Most of this book aims to highlight the work of my incredible students and colleagues at IU.</w:t>
+      </w:r>
+    </w:p>
+    <w:bookmarkStart w:id="179" w:name="the-problem-1"/>
+    <w:p>
+      <w:pPr>
+        <w:pStyle w:val="Heading2"/>
+      </w:pPr>
+      <w:r>
+        <w:t xml:space="preserve">5.1 The Problem</w:t>
+      </w:r>
+    </w:p>
+    <w:bookmarkEnd w:id="179"/>
+    <w:bookmarkEnd w:id="180"/>
+    <w:bookmarkStart w:id="296" w:name="references"/>
+    <w:p>
+      <w:pPr>
+        <w:pStyle w:val="Heading1"/>
+      </w:pPr>
+      <w:r>
+        <w:t xml:space="preserve">References</w:t>
+      </w:r>
+    </w:p>
+    <w:bookmarkStart w:id="295" w:name="refs"/>
+    <w:bookmarkStart w:id="181" w:name="ref-anderson1979a"/>
     <w:p>
       <w:pPr>
         <w:pStyle w:val="Bibliography"/>
       </w:pPr>
       <w:r>
-        <w:t xml:space="preserve">Bell, G. (1982).</w:t>
+        <w:t xml:space="preserve">Anderson, R.M. &amp; May, R.M. (1979). Population biology of infectious diseases: Part 1.</w:t>
       </w:r>
       <w:r>
         <w:t xml:space="preserve"> </w:t>
@@ -11932,14 +12172,106 @@
           <w:iCs/>
           <w:i/>
         </w:rPr>
+        <w:t xml:space="preserve">Nature</w:t>
+      </w:r>
+      <w:r>
+        <w:t xml:space="preserve">, 280, 361–367.</w:t>
+      </w:r>
+    </w:p>
+    <w:bookmarkEnd w:id="181"/>
+    <w:bookmarkStart w:id="182" w:name="ref-antonovics1984a"/>
+    <w:p>
+      <w:pPr>
+        <w:pStyle w:val="Bibliography"/>
+      </w:pPr>
+      <w:r>
+        <w:t xml:space="preserve">Antonovics, J. &amp; Ellstrand, N.C. (1984). Experimental studies of the evolutionary significance of sexual reproduction. I. A test of the frequency-dependent selection hypothesis.</w:t>
+      </w:r>
+      <w:r>
+        <w:t xml:space="preserve"> </w:t>
+      </w:r>
+      <w:r>
+        <w:rPr>
+          <w:iCs/>
+          <w:i/>
+        </w:rPr>
+        <w:t xml:space="preserve">Evolution</w:t>
+      </w:r>
+      <w:r>
+        <w:t xml:space="preserve">, 38, 103–115.</w:t>
+      </w:r>
+    </w:p>
+    <w:bookmarkEnd w:id="182"/>
+    <w:bookmarkStart w:id="183" w:name="ref-bayley2009a"/>
+    <w:p>
+      <w:pPr>
+        <w:pStyle w:val="Bibliography"/>
+      </w:pPr>
+      <w:r>
+        <w:t xml:space="preserve">Bayley, M. (2009). Alice’s adventures in algebra: Wonderland solved.</w:t>
+      </w:r>
+      <w:r>
+        <w:t xml:space="preserve"> </w:t>
+      </w:r>
+      <w:r>
+        <w:rPr>
+          <w:iCs/>
+          <w:i/>
+        </w:rPr>
+        <w:t xml:space="preserve">New Scientist</w:t>
+      </w:r>
+      <w:r>
+        <w:t xml:space="preserve">.</w:t>
+      </w:r>
+    </w:p>
+    <w:bookmarkEnd w:id="183"/>
+    <w:bookmarkStart w:id="184" w:name="ref-bayley2010a"/>
+    <w:p>
+      <w:pPr>
+        <w:pStyle w:val="Bibliography"/>
+      </w:pPr>
+      <w:r>
+        <w:t xml:space="preserve">Bayley, M. (2010). Algebra in wonderland.</w:t>
+      </w:r>
+      <w:r>
+        <w:t xml:space="preserve"> </w:t>
+      </w:r>
+      <w:r>
+        <w:rPr>
+          <w:iCs/>
+          <w:i/>
+        </w:rPr>
+        <w:t xml:space="preserve">New York Times</w:t>
+      </w:r>
+      <w:r>
+        <w:t xml:space="preserve">.</w:t>
+      </w:r>
+    </w:p>
+    <w:bookmarkEnd w:id="184"/>
+    <w:bookmarkStart w:id="185" w:name="ref-bell1982a"/>
+    <w:p>
+      <w:pPr>
+        <w:pStyle w:val="Bibliography"/>
+      </w:pPr>
+      <w:r>
+        <w:t xml:space="preserve">Bell, G. (1982).</w:t>
+      </w:r>
+      <w:r>
+        <w:t xml:space="preserve"> </w:t>
+      </w:r>
+      <w:r>
+        <w:rPr>
+          <w:iCs/>
+          <w:i/>
+        </w:rPr>
         <w:t xml:space="preserve">The masterpiece of nature: The evolution and genetics of sexuality</w:t>
       </w:r>
       <w:r>
         <w:t xml:space="preserve">. University of California Press, Berkeley.</w:t>
       </w:r>
     </w:p>
-    <w:bookmarkEnd w:id="175"/>
-    <w:bookmarkStart w:id="177" w:name="ref-bell2006a"/>
+    <w:bookmarkEnd w:id="185"/>
+    <w:bookmarkStart w:id="187" w:name="ref-bell2006a"/>
     <w:p>
       <w:pPr>
         <w:pStyle w:val="Bibliography"/>
@@ -11950,7 +12282,7 @@
       <w:r>
         <w:t xml:space="preserve"> </w:t>
       </w:r>
-      <w:hyperlink r:id="rId176">
+      <w:hyperlink r:id="rId186">
         <w:r>
           <w:rPr>
             <w:rStyle w:val="Hyperlink"/>
@@ -11975,14 +12307,108 @@
         <w:t xml:space="preserve">, 9, 569–574.</w:t>
       </w:r>
     </w:p>
-    <w:bookmarkEnd w:id="177"/>
-    <w:bookmarkStart w:id="178" w:name="ref-burt1987a"/>
+    <w:bookmarkEnd w:id="187"/>
+    <w:bookmarkStart w:id="189" w:name="ref-blasco-costa2019a"/>
     <w:p>
       <w:pPr>
         <w:pStyle w:val="Bibliography"/>
       </w:pPr>
       <w:r>
-        <w:t xml:space="preserve">Burt, A. &amp; Bell, G. (1987). Mammalian chiasma frequencies as a test of two theories of recombination.</w:t>
+        <w:t xml:space="preserve">Blasco-Costa, I., Seppälä, K., Feijen, F., Zajac, N., Klappert, K. &amp; Jokela, J. (2019).</w:t>
+      </w:r>
+      <w:r>
+        <w:t xml:space="preserve"> </w:t>
+      </w:r>
+      <w:hyperlink r:id="rId188">
+        <w:r>
+          <w:rPr>
+            <w:rStyle w:val="Hyperlink"/>
+          </w:rPr>
+          <w:t xml:space="preserve">A new species of</w:t>
+        </w:r>
+        <w:r>
+          <w:rPr>
+            <w:rStyle w:val="Hyperlink"/>
+          </w:rPr>
+          <w:t xml:space="preserve"> </w:t>
+        </w:r>
+        <w:r>
+          <w:rPr>
+            <w:rStyle w:val="Hyperlink"/>
+            <w:iCs/>
+            <w:i/>
+          </w:rPr>
+          <w:t xml:space="preserve">atriophallophorus</w:t>
+        </w:r>
+        <w:r>
+          <w:rPr>
+            <w:rStyle w:val="Hyperlink"/>
+          </w:rPr>
+          <w:t xml:space="preserve"> </w:t>
+        </w:r>
+        <w:r>
+          <w:rPr>
+            <w:rStyle w:val="Hyperlink"/>
+          </w:rPr>
+          <w:t xml:space="preserve">deblock &amp; rosé, 1964 (trematoda: Microphallidae) described from</w:t>
+        </w:r>
+        <w:r>
+          <w:rPr>
+            <w:rStyle w:val="Hyperlink"/>
+          </w:rPr>
+          <w:t xml:space="preserve"> </w:t>
+        </w:r>
+        <w:r>
+          <w:rPr>
+            <w:rStyle w:val="Hyperlink"/>
+            <w:iCs/>
+            <w:i/>
+          </w:rPr>
+          <w:t xml:space="preserve">in vitro</w:t>
+        </w:r>
+        <w:r>
+          <w:rPr>
+            <w:rStyle w:val="Hyperlink"/>
+          </w:rPr>
+          <w:t xml:space="preserve">-grown adults and metacercariae from</w:t>
+        </w:r>
+        <w:r>
+          <w:rPr>
+            <w:rStyle w:val="Hyperlink"/>
+          </w:rPr>
+          <w:t xml:space="preserve"> </w:t>
+        </w:r>
+        <w:r>
+          <w:rPr>
+            <w:rStyle w:val="Hyperlink"/>
+            <w:iCs/>
+            <w:i/>
+          </w:rPr>
+          <w:t xml:space="preserve">P</w:t>
+        </w:r>
+        <w:r>
+          <w:rPr>
+            <w:rStyle w:val="Hyperlink"/>
+            <w:iCs/>
+            <w:i/>
+          </w:rPr>
+          <w:t xml:space="preserve">otamopyrgus antipodarum</w:t>
+        </w:r>
+        <w:r>
+          <w:rPr>
+            <w:rStyle w:val="Hyperlink"/>
+          </w:rPr>
+          <w:t xml:space="preserve"> </w:t>
+        </w:r>
+        <w:r>
+          <w:rPr>
+            <w:rStyle w:val="Hyperlink"/>
+          </w:rPr>
+          <w:t xml:space="preserve">(gray, 1843) (mollusca: tateidae)</w:t>
+        </w:r>
+      </w:hyperlink>
+      <w:r>
+        <w:t xml:space="preserve">.</w:t>
       </w:r>
       <w:r>
         <w:t xml:space="preserve"> </w:t>
@@ -11992,20 +12418,20 @@
           <w:iCs/>
           <w:i/>
         </w:rPr>
-        <w:t xml:space="preserve">Nature</w:t>
-      </w:r>
-      <w:r>
-        <w:t xml:space="preserve">, 326, 803–805.</w:t>
-      </w:r>
-    </w:p>
-    <w:bookmarkEnd w:id="178"/>
-    <w:bookmarkStart w:id="179" w:name="ref-chamberlin1890a"/>
+        <w:t xml:space="preserve">Journal of Helminthology</w:t>
+      </w:r>
+      <w:r>
+        <w:t xml:space="preserve">, 94, 1–15.</w:t>
+      </w:r>
+    </w:p>
+    <w:bookmarkEnd w:id="189"/>
+    <w:bookmarkStart w:id="190" w:name="ref-burt1987a"/>
     <w:p>
       <w:pPr>
         <w:pStyle w:val="Bibliography"/>
       </w:pPr>
       <w:r>
-        <w:t xml:space="preserve">Chamberlin, T.C. (1890). The method of multiple working hypotheses.</w:t>
+        <w:t xml:space="preserve">Burt, A. &amp; Bell, G. (1987). Mammalian chiasma frequencies as a test of two theories of recombination.</w:t>
       </w:r>
       <w:r>
         <w:t xml:space="preserve"> </w:t>
@@ -12015,29 +12441,20 @@
           <w:iCs/>
           <w:i/>
         </w:rPr>
-        <w:t xml:space="preserve">Science</w:t>
-      </w:r>
-      <w:r>
-        <w:t xml:space="preserve">, 15, 92–96.</w:t>
-      </w:r>
-    </w:p>
-    <w:bookmarkEnd w:id="179"/>
-    <w:bookmarkStart w:id="180" w:name="ref-churchill1979a"/>
+        <w:t xml:space="preserve">Nature</w:t>
+      </w:r>
+      <w:r>
+        <w:t xml:space="preserve">, 326, 803–805.</w:t>
+      </w:r>
+    </w:p>
+    <w:bookmarkEnd w:id="190"/>
+    <w:bookmarkStart w:id="191" w:name="ref-buss1990a"/>
     <w:p>
       <w:pPr>
         <w:pStyle w:val="Bibliography"/>
       </w:pPr>
       <w:r>
-        <w:t xml:space="preserve">Churchill, F.B. (1979). Sex and the single organism:</w:t>
-      </w:r>
-      <w:r>
-        <w:t xml:space="preserve"> </w:t>
-      </w:r>
-      <w:r>
-        <w:t xml:space="preserve">b</w:t>
-      </w:r>
-      <w:r>
-        <w:t xml:space="preserve">iological theories of sex in mid nineteenth century.</w:t>
+        <w:t xml:space="preserve">Buss, L. (1990). Competition within and between encrusting clonal invertebrates.</w:t>
       </w:r>
       <w:r>
         <w:t xml:space="preserve"> </w:t>
@@ -12047,32 +12464,20 @@
           <w:iCs/>
           <w:i/>
         </w:rPr>
-        <w:t xml:space="preserve">Studies in the History of Biology</w:t>
-      </w:r>
-      <w:r>
-        <w:t xml:space="preserve">, 3, 139–177.</w:t>
-      </w:r>
-    </w:p>
-    <w:bookmarkEnd w:id="180"/>
-    <w:bookmarkStart w:id="181" w:name="ref-churchill1997a"/>
+        <w:t xml:space="preserve">Trends in Ecology and Evolution</w:t>
+      </w:r>
+      <w:r>
+        <w:t xml:space="preserve">, 5, 352–356.</w:t>
+      </w:r>
+    </w:p>
+    <w:bookmarkEnd w:id="191"/>
+    <w:bookmarkStart w:id="192" w:name="ref-chamberlin1890a"/>
     <w:p>
       <w:pPr>
         <w:pStyle w:val="Bibliography"/>
       </w:pPr>
       <w:r>
-        <w:t xml:space="preserve">Churchill, F.B. (1997). Life before model systems: General zoology at</w:t>
-      </w:r>
-      <w:r>
-        <w:t xml:space="preserve"> </w:t>
-      </w:r>
-      <w:r>
-        <w:t xml:space="preserve">August Weismann’s</w:t>
-      </w:r>
-      <w:r>
-        <w:t xml:space="preserve"> </w:t>
-      </w:r>
-      <w:r>
-        <w:t xml:space="preserve">institute.</w:t>
+        <w:t xml:space="preserve">Chamberlin, T.C. (1890). The method of multiple working hypotheses.</w:t>
       </w:r>
       <w:r>
         <w:t xml:space="preserve"> </w:t>
@@ -12082,20 +12487,29 @@
           <w:iCs/>
           <w:i/>
         </w:rPr>
-        <w:t xml:space="preserve">American Zoologist</w:t>
-      </w:r>
-      <w:r>
-        <w:t xml:space="preserve">, 37, 260–268.</w:t>
-      </w:r>
-    </w:p>
-    <w:bookmarkEnd w:id="181"/>
-    <w:bookmarkStart w:id="182" w:name="ref-clark1976a"/>
+        <w:t xml:space="preserve">Science</w:t>
+      </w:r>
+      <w:r>
+        <w:t xml:space="preserve">, 15, 92–96.</w:t>
+      </w:r>
+    </w:p>
+    <w:bookmarkEnd w:id="192"/>
+    <w:bookmarkStart w:id="193" w:name="ref-churchill1979a"/>
     <w:p>
       <w:pPr>
         <w:pStyle w:val="Bibliography"/>
       </w:pPr>
       <w:r>
-        <w:t xml:space="preserve">Clark, W.C. (1976). The environment and the genotype in polymorphism.</w:t>
+        <w:t xml:space="preserve">Churchill, F.B. (1979). Sex and the single organism:</w:t>
+      </w:r>
+      <w:r>
+        <w:t xml:space="preserve"> </w:t>
+      </w:r>
+      <w:r>
+        <w:t xml:space="preserve">b</w:t>
+      </w:r>
+      <w:r>
+        <w:t xml:space="preserve">iological theories of sex in mid nineteenth century.</w:t>
       </w:r>
       <w:r>
         <w:t xml:space="preserve"> </w:t>
@@ -12105,14 +12519,72 @@
           <w:iCs/>
           <w:i/>
         </w:rPr>
+        <w:t xml:space="preserve">Studies in the History of Biology</w:t>
+      </w:r>
+      <w:r>
+        <w:t xml:space="preserve">, 3, 139–177.</w:t>
+      </w:r>
+    </w:p>
+    <w:bookmarkEnd w:id="193"/>
+    <w:bookmarkStart w:id="194" w:name="ref-churchill1997a"/>
+    <w:p>
+      <w:pPr>
+        <w:pStyle w:val="Bibliography"/>
+      </w:pPr>
+      <w:r>
+        <w:t xml:space="preserve">Churchill, F.B. (1997). Life before model systems: General zoology at</w:t>
+      </w:r>
+      <w:r>
+        <w:t xml:space="preserve"> </w:t>
+      </w:r>
+      <w:r>
+        <w:t xml:space="preserve">August Weismann’s</w:t>
+      </w:r>
+      <w:r>
+        <w:t xml:space="preserve"> </w:t>
+      </w:r>
+      <w:r>
+        <w:t xml:space="preserve">institute.</w:t>
+      </w:r>
+      <w:r>
+        <w:t xml:space="preserve"> </w:t>
+      </w:r>
+      <w:r>
+        <w:rPr>
+          <w:iCs/>
+          <w:i/>
+        </w:rPr>
+        <w:t xml:space="preserve">American Zoologist</w:t>
+      </w:r>
+      <w:r>
+        <w:t xml:space="preserve">, 37, 260–268.</w:t>
+      </w:r>
+    </w:p>
+    <w:bookmarkEnd w:id="194"/>
+    <w:bookmarkStart w:id="195" w:name="ref-clark1976a"/>
+    <w:p>
+      <w:pPr>
+        <w:pStyle w:val="Bibliography"/>
+      </w:pPr>
+      <w:r>
+        <w:t xml:space="preserve">Clark, W.C. (1976). The environment and the genotype in polymorphism.</w:t>
+      </w:r>
+      <w:r>
+        <w:t xml:space="preserve"> </w:t>
+      </w:r>
+      <w:r>
+        <w:rPr>
+          <w:iCs/>
+          <w:i/>
+        </w:rPr>
         <w:t xml:space="preserve">Zoological Journal of the Linnean Society</w:t>
       </w:r>
       <w:r>
         <w:t xml:space="preserve">, 58, 255–262.</w:t>
       </w:r>
     </w:p>
-    <w:bookmarkEnd w:id="182"/>
-    <w:bookmarkStart w:id="184" w:name="ref-dagg2016a"/>
+    <w:bookmarkEnd w:id="195"/>
+    <w:bookmarkStart w:id="197" w:name="ref-dagg2016a"/>
     <w:p>
       <w:pPr>
         <w:pStyle w:val="Bibliography"/>
@@ -12123,7 +12595,7 @@
       <w:r>
         <w:t xml:space="preserve"> </w:t>
       </w:r>
-      <w:hyperlink r:id="rId183">
+      <w:hyperlink r:id="rId196">
         <w:r>
           <w:rPr>
             <w:rStyle w:val="Hyperlink"/>
@@ -12148,8 +12620,8 @@
         <w:t xml:space="preserve">, 8.</w:t>
       </w:r>
     </w:p>
-    <w:bookmarkEnd w:id="184"/>
-    <w:bookmarkStart w:id="186" w:name="ref-darwin1862a"/>
+    <w:bookmarkEnd w:id="197"/>
+    <w:bookmarkStart w:id="199" w:name="ref-darwin1862a"/>
     <w:p>
       <w:pPr>
         <w:pStyle w:val="Bibliography"/>
@@ -12160,7 +12632,7 @@
       <w:r>
         <w:t xml:space="preserve"> </w:t>
       </w:r>
-      <w:hyperlink r:id="rId185">
+      <w:hyperlink r:id="rId198">
         <w:r>
           <w:rPr>
             <w:rStyle w:val="Hyperlink"/>
@@ -12210,8 +12682,8 @@
         <w:t xml:space="preserve">, 6, 77–96.</w:t>
       </w:r>
     </w:p>
-    <w:bookmarkEnd w:id="186"/>
-    <w:bookmarkStart w:id="187" w:name="ref-darwin1868a"/>
+    <w:bookmarkEnd w:id="199"/>
+    <w:bookmarkStart w:id="200" w:name="ref-darwin1868a"/>
     <w:p>
       <w:pPr>
         <w:pStyle w:val="Bibliography"/>
@@ -12233,8 +12705,8 @@
         <w:t xml:space="preserve">. 1st edn. John Murray, London.</w:t>
       </w:r>
     </w:p>
-    <w:bookmarkEnd w:id="187"/>
-    <w:bookmarkStart w:id="189" w:name="ref-darwin1860a"/>
+    <w:bookmarkEnd w:id="200"/>
+    <w:bookmarkStart w:id="202" w:name="ref-darwin1860a"/>
     <w:p>
       <w:pPr>
         <w:pStyle w:val="Bibliography"/>
@@ -12245,7 +12717,7 @@
       <w:r>
         <w:t xml:space="preserve"> </w:t>
       </w:r>
-      <w:hyperlink r:id="rId188">
+      <w:hyperlink r:id="rId201">
         <w:r>
           <w:rPr>
             <w:rStyle w:val="Hyperlink"/>
@@ -12257,23 +12729,28 @@
         <w:t xml:space="preserve">. Darwin Correspondence Project.</w:t>
       </w:r>
     </w:p>
-    <w:bookmarkEnd w:id="189"/>
-    <w:bookmarkStart w:id="190" w:name="ref-elliott2007a"/>
+    <w:bookmarkEnd w:id="202"/>
+    <w:bookmarkStart w:id="204" w:name="ref-gaino1999a"/>
     <w:p>
       <w:pPr>
         <w:pStyle w:val="Bibliography"/>
       </w:pPr>
       <w:r>
-        <w:t xml:space="preserve">Elliott, L.P. &amp; Brook, B.W. (2007). Revisiting</w:t>
-      </w:r>
-      <w:r>
-        <w:t xml:space="preserve"> </w:t>
-      </w:r>
-      <w:r>
-        <w:t xml:space="preserve">C</w:t>
-      </w:r>
-      <w:r>
-        <w:t xml:space="preserve">hamberlin: Multiple working hypotheses for the 21st century.</w:t>
+        <w:t xml:space="preserve">Elda Gaino, G.B. &amp; Magnino, G. (1999).</w:t>
+      </w:r>
+      <w:r>
+        <w:t xml:space="preserve"> </w:t>
+      </w:r>
+      <w:hyperlink r:id="rId203">
+        <w:r>
+          <w:rPr>
+            <w:rStyle w:val="Hyperlink"/>
+          </w:rPr>
+          <w:t xml:space="preserve">Self/non‐self recognition in sponges</w:t>
+        </w:r>
+      </w:hyperlink>
+      <w:r>
+        <w:t xml:space="preserve">.</w:t>
       </w:r>
       <w:r>
         <w:t xml:space="preserve"> </w:t>
@@ -12283,20 +12760,29 @@
           <w:iCs/>
           <w:i/>
         </w:rPr>
-        <w:t xml:space="preserve">Bioscience</w:t>
-      </w:r>
-      <w:r>
-        <w:t xml:space="preserve">, 57, 608–614.</w:t>
-      </w:r>
-    </w:p>
-    <w:bookmarkEnd w:id="190"/>
-    <w:bookmarkStart w:id="191" w:name="ref-ellstrand1985a"/>
+        <w:t xml:space="preserve">Italian Journal of Zoology</w:t>
+      </w:r>
+      <w:r>
+        <w:t xml:space="preserve">, 66, 299–315.</w:t>
+      </w:r>
+    </w:p>
+    <w:bookmarkEnd w:id="204"/>
+    <w:bookmarkStart w:id="205" w:name="ref-elliott2007a"/>
     <w:p>
       <w:pPr>
         <w:pStyle w:val="Bibliography"/>
       </w:pPr>
       <w:r>
-        <w:t xml:space="preserve">Ellstrand, N.C. &amp; Antonovics, J. (1985). Experimental studies of the evolutionary significance of sexual reproduction II. A test of the density-dependent selection hypothesis.</w:t>
+        <w:t xml:space="preserve">Elliott, L.P. &amp; Brook, B.W. (2007). Revisiting</w:t>
+      </w:r>
+      <w:r>
+        <w:t xml:space="preserve"> </w:t>
+      </w:r>
+      <w:r>
+        <w:t xml:space="preserve">C</w:t>
+      </w:r>
+      <w:r>
+        <w:t xml:space="preserve">hamberlin: Multiple working hypotheses for the 21st century.</w:t>
       </w:r>
       <w:r>
         <w:t xml:space="preserve"> </w:t>
@@ -12306,20 +12792,20 @@
           <w:iCs/>
           <w:i/>
         </w:rPr>
-        <w:t xml:space="preserve">Evolution</w:t>
-      </w:r>
-      <w:r>
-        <w:t xml:space="preserve">, 39, 657–666.</w:t>
-      </w:r>
-    </w:p>
-    <w:bookmarkEnd w:id="191"/>
-    <w:bookmarkStart w:id="192" w:name="ref-fisher1941a"/>
+        <w:t xml:space="preserve">Bioscience</w:t>
+      </w:r>
+      <w:r>
+        <w:t xml:space="preserve">, 57, 608–614.</w:t>
+      </w:r>
+    </w:p>
+    <w:bookmarkEnd w:id="205"/>
+    <w:bookmarkStart w:id="206" w:name="ref-ellstrand1985a"/>
     <w:p>
       <w:pPr>
         <w:pStyle w:val="Bibliography"/>
       </w:pPr>
       <w:r>
-        <w:t xml:space="preserve">Fisher, R.A. (1941). Average excess and average effect of a gene substitution.</w:t>
+        <w:t xml:space="preserve">Ellstrand, N.C. &amp; Antonovics, J. (1985). Experimental studies of the evolutionary significance of sexual reproduction II. A test of the density-dependent selection hypothesis.</w:t>
       </w:r>
       <w:r>
         <w:t xml:space="preserve"> </w:t>
@@ -12329,20 +12815,20 @@
           <w:iCs/>
           <w:i/>
         </w:rPr>
-        <w:t xml:space="preserve">Annals of Eugenics</w:t>
-      </w:r>
-      <w:r>
-        <w:t xml:space="preserve">, 11, 53–63.</w:t>
-      </w:r>
-    </w:p>
-    <w:bookmarkEnd w:id="192"/>
-    <w:bookmarkStart w:id="193" w:name="ref-gerritsen1980a"/>
+        <w:t xml:space="preserve">Evolution</w:t>
+      </w:r>
+      <w:r>
+        <w:t xml:space="preserve">, 39, 657–666.</w:t>
+      </w:r>
+    </w:p>
+    <w:bookmarkEnd w:id="206"/>
+    <w:bookmarkStart w:id="207" w:name="ref-fisher1941a"/>
     <w:p>
       <w:pPr>
         <w:pStyle w:val="Bibliography"/>
       </w:pPr>
       <w:r>
-        <w:t xml:space="preserve">Gerritsen, J. (1980). Sex and parthenogenesis in sparse populations.</w:t>
+        <w:t xml:space="preserve">Fisher, R.A. (1941). Average excess and average effect of a gene substitution.</w:t>
       </w:r>
       <w:r>
         <w:t xml:space="preserve"> </w:t>
@@ -12352,20 +12838,20 @@
           <w:iCs/>
           <w:i/>
         </w:rPr>
-        <w:t xml:space="preserve">American Naturalist</w:t>
-      </w:r>
-      <w:r>
-        <w:t xml:space="preserve">, 115, 718–742.</w:t>
-      </w:r>
-    </w:p>
-    <w:bookmarkEnd w:id="193"/>
-    <w:bookmarkStart w:id="194" w:name="ref-ghiselin1974a"/>
+        <w:t xml:space="preserve">Annals of Eugenics</w:t>
+      </w:r>
+      <w:r>
+        <w:t xml:space="preserve">, 11, 53–63.</w:t>
+      </w:r>
+    </w:p>
+    <w:bookmarkEnd w:id="207"/>
+    <w:bookmarkStart w:id="208" w:name="ref-gandon2002a"/>
     <w:p>
       <w:pPr>
         <w:pStyle w:val="Bibliography"/>
       </w:pPr>
       <w:r>
-        <w:t xml:space="preserve">Ghiselin, M.T. (1974).</w:t>
+        <w:t xml:space="preserve">Gandon, S. &amp; Michalakis, Y. (2002). Local adaptation, evolutionary potential and host-parasite coevolution: Interactions between migration, mutation, population size and generation time.</w:t>
       </w:r>
       <w:r>
         <w:t xml:space="preserve"> </w:t>
@@ -12375,20 +12861,20 @@
           <w:iCs/>
           <w:i/>
         </w:rPr>
-        <w:t xml:space="preserve">The economy of nature and the evolution of sex</w:t>
-      </w:r>
-      <w:r>
-        <w:t xml:space="preserve">. University of California Press, Berkeley.</w:t>
-      </w:r>
-    </w:p>
-    <w:bookmarkEnd w:id="194"/>
-    <w:bookmarkStart w:id="195" w:name="ref-gibson2016a"/>
+        <w:t xml:space="preserve">Journal of Evolutionary Biology</w:t>
+      </w:r>
+      <w:r>
+        <w:t xml:space="preserve">, 15, 451–462.</w:t>
+      </w:r>
+    </w:p>
+    <w:bookmarkEnd w:id="208"/>
+    <w:bookmarkStart w:id="209" w:name="ref-gerritsen1980a"/>
     <w:p>
       <w:pPr>
         <w:pStyle w:val="Bibliography"/>
       </w:pPr>
       <w:r>
-        <w:t xml:space="preserve">Gibson, A.K., Jokela, J. &amp; Lively, C.M. (2016). Fine-scale spatial covariation between infection prevalence and susceptibility in a natural population.</w:t>
+        <w:t xml:space="preserve">Gerritsen, J. (1980). Sex and parthenogenesis in sparse populations.</w:t>
       </w:r>
       <w:r>
         <w:t xml:space="preserve"> </w:t>
@@ -12401,17 +12887,17 @@
         <w:t xml:space="preserve">American Naturalist</w:t>
       </w:r>
       <w:r>
-        <w:t xml:space="preserve">, 188, 1–14.</w:t>
-      </w:r>
-    </w:p>
-    <w:bookmarkEnd w:id="195"/>
-    <w:bookmarkStart w:id="196" w:name="ref-glesener1978a"/>
+        <w:t xml:space="preserve">, 115, 718–742.</w:t>
+      </w:r>
+    </w:p>
+    <w:bookmarkEnd w:id="209"/>
+    <w:bookmarkStart w:id="210" w:name="ref-ghiselin1974a"/>
     <w:p>
       <w:pPr>
         <w:pStyle w:val="Bibliography"/>
       </w:pPr>
       <w:r>
-        <w:t xml:space="preserve">Glesener, R.R. &amp; Tilman, D. (1978). Sexuality and the components of environmental uncertainty: Clues from geographical parthenogenesis in terrestrial animals.</w:t>
+        <w:t xml:space="preserve">Ghiselin, M.T. (1974).</w:t>
       </w:r>
       <w:r>
         <w:t xml:space="preserve"> </w:t>
@@ -12421,20 +12907,20 @@
           <w:iCs/>
           <w:i/>
         </w:rPr>
-        <w:t xml:space="preserve">American Naturalist</w:t>
-      </w:r>
-      <w:r>
-        <w:t xml:space="preserve">, 112, 659–673.</w:t>
-      </w:r>
-    </w:p>
-    <w:bookmarkEnd w:id="196"/>
-    <w:bookmarkStart w:id="197" w:name="ref-gould1991a"/>
+        <w:t xml:space="preserve">The economy of nature and the evolution of sex</w:t>
+      </w:r>
+      <w:r>
+        <w:t xml:space="preserve">. University of California Press, Berkeley.</w:t>
+      </w:r>
+    </w:p>
+    <w:bookmarkEnd w:id="210"/>
+    <w:bookmarkStart w:id="211" w:name="ref-gibson2016a"/>
     <w:p>
       <w:pPr>
         <w:pStyle w:val="Bibliography"/>
       </w:pPr>
       <w:r>
-        <w:t xml:space="preserve">Gould, S.J. (1991). The smoking gun of eugenics.</w:t>
+        <w:t xml:space="preserve">Gibson, A.K., Jokela, J. &amp; Lively, C.M. (2016). Fine-scale spatial covariation between infection prevalence and susceptibility in a natural population.</w:t>
       </w:r>
       <w:r>
         <w:t xml:space="preserve"> </w:t>
@@ -12444,20 +12930,20 @@
           <w:iCs/>
           <w:i/>
         </w:rPr>
-        <w:t xml:space="preserve">Natural History</w:t>
-      </w:r>
-      <w:r>
-        <w:t xml:space="preserve">, 100, 8–17.</w:t>
-      </w:r>
-    </w:p>
-    <w:bookmarkEnd w:id="197"/>
-    <w:bookmarkStart w:id="198" w:name="ref-hamilton1975a"/>
+        <w:t xml:space="preserve">American Naturalist</w:t>
+      </w:r>
+      <w:r>
+        <w:t xml:space="preserve">, 188, 1–14.</w:t>
+      </w:r>
+    </w:p>
+    <w:bookmarkEnd w:id="211"/>
+    <w:bookmarkStart w:id="212" w:name="ref-glesener1978a"/>
     <w:p>
       <w:pPr>
         <w:pStyle w:val="Bibliography"/>
       </w:pPr>
       <w:r>
-        <w:t xml:space="preserve">Hamilton, W.D. (1975). Innate social aptitudes of man: An approach from evolutionary genetics. In:</w:t>
+        <w:t xml:space="preserve">Glesener, R.R. &amp; Tilman, D. (1978). Sexuality and the components of environmental uncertainty: Clues from geographical parthenogenesis in terrestrial animals.</w:t>
       </w:r>
       <w:r>
         <w:t xml:space="preserve"> </w:t>
@@ -12467,23 +12953,20 @@
           <w:iCs/>
           <w:i/>
         </w:rPr>
-        <w:t xml:space="preserve">Biosocial anthropology</w:t>
-      </w:r>
-      <w:r>
-        <w:t xml:space="preserve"> </w:t>
-      </w:r>
-      <w:r>
-        <w:t xml:space="preserve">(ed. Fox, R.). Malaby Press, London, pp. 133–153.</w:t>
-      </w:r>
-    </w:p>
-    <w:bookmarkEnd w:id="198"/>
-    <w:bookmarkStart w:id="199" w:name="ref-hamilton2001a"/>
+        <w:t xml:space="preserve">American Naturalist</w:t>
+      </w:r>
+      <w:r>
+        <w:t xml:space="preserve">, 112, 659–673.</w:t>
+      </w:r>
+    </w:p>
+    <w:bookmarkEnd w:id="212"/>
+    <w:bookmarkStart w:id="213" w:name="ref-gould1991a"/>
     <w:p>
       <w:pPr>
         <w:pStyle w:val="Bibliography"/>
       </w:pPr>
       <w:r>
-        <w:t xml:space="preserve">Hamilton, W.D. (2001).</w:t>
+        <w:t xml:space="preserve">Gould, S.J. (1991). The smoking gun of eugenics.</w:t>
       </w:r>
       <w:r>
         <w:t xml:space="preserve"> </w:t>
@@ -12493,20 +12976,20 @@
           <w:iCs/>
           <w:i/>
         </w:rPr>
-        <w:t xml:space="preserve">Narrow roads of gene land: Volume 2: Evolution of sex</w:t>
-      </w:r>
-      <w:r>
-        <w:t xml:space="preserve">. Oxford University Press.</w:t>
-      </w:r>
-    </w:p>
-    <w:bookmarkEnd w:id="199"/>
-    <w:bookmarkStart w:id="200" w:name="ref-hazel2004a"/>
+        <w:t xml:space="preserve">Natural History</w:t>
+      </w:r>
+      <w:r>
+        <w:t xml:space="preserve">, 100, 8–17.</w:t>
+      </w:r>
+    </w:p>
+    <w:bookmarkEnd w:id="213"/>
+    <w:bookmarkStart w:id="214" w:name="ref-hamilton1975a"/>
     <w:p>
       <w:pPr>
         <w:pStyle w:val="Bibliography"/>
       </w:pPr>
       <w:r>
-        <w:t xml:space="preserve">Hazel, W., Smock, R. &amp; Lively, C.M. (2004). The ecological genetics of conditional strategies.</w:t>
+        <w:t xml:space="preserve">Hamilton, W.D. (1975). Innate social aptitudes of man: An approach from evolutionary genetics. In:</w:t>
       </w:r>
       <w:r>
         <w:t xml:space="preserve"> </w:t>
@@ -12516,20 +12999,23 @@
           <w:iCs/>
           <w:i/>
         </w:rPr>
-        <w:t xml:space="preserve">American Naturalist</w:t>
-      </w:r>
-      <w:r>
-        <w:t xml:space="preserve">, 163, 888–900.</w:t>
-      </w:r>
-    </w:p>
-    <w:bookmarkEnd w:id="200"/>
-    <w:bookmarkStart w:id="201" w:name="ref-jaenike1978a"/>
+        <w:t xml:space="preserve">Biosocial anthropology</w:t>
+      </w:r>
+      <w:r>
+        <w:t xml:space="preserve"> </w:t>
+      </w:r>
+      <w:r>
+        <w:t xml:space="preserve">(ed. Fox, R.). Malaby Press, London, pp. 133–153.</w:t>
+      </w:r>
+    </w:p>
+    <w:bookmarkEnd w:id="214"/>
+    <w:bookmarkStart w:id="215" w:name="ref-hamilton2001a"/>
     <w:p>
       <w:pPr>
         <w:pStyle w:val="Bibliography"/>
       </w:pPr>
       <w:r>
-        <w:t xml:space="preserve">Jaenike, J. (1978). A hypothesis to account for the maintenance of sex within populations.</w:t>
+        <w:t xml:space="preserve">Hamilton, W.D. (2001).</w:t>
       </w:r>
       <w:r>
         <w:t xml:space="preserve"> </w:t>
@@ -12539,14 +13025,60 @@
           <w:iCs/>
           <w:i/>
         </w:rPr>
+        <w:t xml:space="preserve">Narrow roads of gene land: Volume 2: Evolution of sex</w:t>
+      </w:r>
+      <w:r>
+        <w:t xml:space="preserve">. Oxford University Press.</w:t>
+      </w:r>
+    </w:p>
+    <w:bookmarkEnd w:id="215"/>
+    <w:bookmarkStart w:id="216" w:name="ref-hazel2004a"/>
+    <w:p>
+      <w:pPr>
+        <w:pStyle w:val="Bibliography"/>
+      </w:pPr>
+      <w:r>
+        <w:t xml:space="preserve">Hazel, W., Smock, R. &amp; Lively, C.M. (2004). The ecological genetics of conditional strategies.</w:t>
+      </w:r>
+      <w:r>
+        <w:t xml:space="preserve"> </w:t>
+      </w:r>
+      <w:r>
+        <w:rPr>
+          <w:iCs/>
+          <w:i/>
+        </w:rPr>
+        <w:t xml:space="preserve">American Naturalist</w:t>
+      </w:r>
+      <w:r>
+        <w:t xml:space="preserve">, 163, 888–900.</w:t>
+      </w:r>
+    </w:p>
+    <w:bookmarkEnd w:id="216"/>
+    <w:bookmarkStart w:id="217" w:name="ref-jaenike1978a"/>
+    <w:p>
+      <w:pPr>
+        <w:pStyle w:val="Bibliography"/>
+      </w:pPr>
+      <w:r>
+        <w:t xml:space="preserve">Jaenike, J. (1978). A hypothesis to account for the maintenance of sex within populations.</w:t>
+      </w:r>
+      <w:r>
+        <w:t xml:space="preserve"> </w:t>
+      </w:r>
+      <w:r>
+        <w:rPr>
+          <w:iCs/>
+          <w:i/>
+        </w:rPr>
         <w:t xml:space="preserve">Evolutionary Theory</w:t>
       </w:r>
       <w:r>
         <w:t xml:space="preserve">, 3, 191–194.</w:t>
       </w:r>
     </w:p>
-    <w:bookmarkEnd w:id="201"/>
-    <w:bookmarkStart w:id="203" w:name="ref-kelley1993a"/>
+    <w:bookmarkEnd w:id="217"/>
+    <w:bookmarkStart w:id="219" w:name="ref-kelley1993a"/>
     <w:p>
       <w:pPr>
         <w:pStyle w:val="Bibliography"/>
@@ -12557,7 +13089,7 @@
       <w:r>
         <w:t xml:space="preserve"> </w:t>
       </w:r>
-      <w:hyperlink r:id="rId202">
+      <w:hyperlink r:id="rId218">
         <w:r>
           <w:rPr>
             <w:rStyle w:val="Hyperlink"/>
@@ -12610,8 +13142,8 @@
         <w:t xml:space="preserve">, 8, 217–223.</w:t>
       </w:r>
     </w:p>
-    <w:bookmarkEnd w:id="203"/>
-    <w:bookmarkStart w:id="205" w:name="ref-kelley1994a"/>
+    <w:bookmarkEnd w:id="219"/>
+    <w:bookmarkStart w:id="221" w:name="ref-kelley1994a"/>
     <w:p>
       <w:pPr>
         <w:pStyle w:val="Bibliography"/>
@@ -12622,7 +13154,7 @@
       <w:r>
         <w:t xml:space="preserve"> </w:t>
       </w:r>
-      <w:hyperlink r:id="rId204">
+      <w:hyperlink r:id="rId220">
         <w:r>
           <w:rPr>
             <w:rStyle w:val="Hyperlink"/>
@@ -12669,8 +13201,8 @@
         <w:t xml:space="preserve">, 346, 295–302.</w:t>
       </w:r>
     </w:p>
-    <w:bookmarkEnd w:id="205"/>
-    <w:bookmarkStart w:id="206" w:name="ref-kelley1988a"/>
+    <w:bookmarkEnd w:id="221"/>
+    <w:bookmarkStart w:id="222" w:name="ref-kelley1988a"/>
     <w:p>
       <w:pPr>
         <w:pStyle w:val="Bibliography"/>
@@ -12692,8 +13224,8 @@
         <w:t xml:space="preserve">, 331, 714–716.</w:t>
       </w:r>
     </w:p>
-    <w:bookmarkEnd w:id="206"/>
-    <w:bookmarkStart w:id="207" w:name="ref-kondrashov1993a"/>
+    <w:bookmarkEnd w:id="222"/>
+    <w:bookmarkStart w:id="223" w:name="ref-kondrashov1993a"/>
     <w:p>
       <w:pPr>
         <w:pStyle w:val="Bibliography"/>
@@ -12715,8 +13247,8 @@
         <w:t xml:space="preserve">, 84, 372–387.</w:t>
       </w:r>
     </w:p>
-    <w:bookmarkEnd w:id="207"/>
-    <w:bookmarkStart w:id="208" w:name="ref-kuhn1970a"/>
+    <w:bookmarkEnd w:id="223"/>
+    <w:bookmarkStart w:id="224" w:name="ref-kuhn1970a"/>
     <w:p>
       <w:pPr>
         <w:pStyle w:val="Bibliography"/>
@@ -12738,8 +13270,8 @@
         <w:t xml:space="preserve">. 2nd edn. University of Chicago Press.</w:t>
       </w:r>
     </w:p>
-    <w:bookmarkEnd w:id="208"/>
-    <w:bookmarkStart w:id="209" w:name="ref-lehtonen2012a"/>
+    <w:bookmarkEnd w:id="224"/>
+    <w:bookmarkStart w:id="225" w:name="ref-lehtonen2012a"/>
     <w:p>
       <w:pPr>
         <w:pStyle w:val="Bibliography"/>
@@ -12761,8 +13293,8 @@
         <w:t xml:space="preserve">, 27, 172–178.</w:t>
       </w:r>
     </w:p>
-    <w:bookmarkEnd w:id="209"/>
-    <w:bookmarkStart w:id="210" w:name="ref-levene1953a"/>
+    <w:bookmarkEnd w:id="225"/>
+    <w:bookmarkStart w:id="226" w:name="ref-levene1953a"/>
     <w:p>
       <w:pPr>
         <w:pStyle w:val="Bibliography"/>
@@ -12784,8 +13316,8 @@
         <w:t xml:space="preserve">, 87, 331–333.</w:t>
       </w:r>
     </w:p>
-    <w:bookmarkEnd w:id="210"/>
-    <w:bookmarkStart w:id="211" w:name="ref-levin1975a"/>
+    <w:bookmarkEnd w:id="226"/>
+    <w:bookmarkStart w:id="227" w:name="ref-levin1975a"/>
     <w:p>
       <w:pPr>
         <w:pStyle w:val="Bibliography"/>
@@ -12807,8 +13339,8 @@
         <w:t xml:space="preserve">, 109, 437–451.</w:t>
       </w:r>
     </w:p>
-    <w:bookmarkEnd w:id="211"/>
-    <w:bookmarkStart w:id="212" w:name="ref-levins1966a"/>
+    <w:bookmarkEnd w:id="227"/>
+    <w:bookmarkStart w:id="228" w:name="ref-levins1966a"/>
     <w:p>
       <w:pPr>
         <w:pStyle w:val="Bibliography"/>
@@ -12830,8 +13362,8 @@
         <w:t xml:space="preserve">, 54, 421–431.</w:t>
       </w:r>
     </w:p>
-    <w:bookmarkEnd w:id="212"/>
-    <w:bookmarkStart w:id="213" w:name="ref-levinton1988a"/>
+    <w:bookmarkEnd w:id="228"/>
+    <w:bookmarkStart w:id="229" w:name="ref-levinton1988a"/>
     <w:p>
       <w:pPr>
         <w:pStyle w:val="Bibliography"/>
@@ -12853,8 +13385,8 @@
         <w:t xml:space="preserve">. Cambridge University Press.</w:t>
       </w:r>
     </w:p>
-    <w:bookmarkEnd w:id="213"/>
-    <w:bookmarkStart w:id="215" w:name="ref-levri2000a"/>
+    <w:bookmarkEnd w:id="229"/>
+    <w:bookmarkStart w:id="231" w:name="ref-levri2000a"/>
     <w:p>
       <w:pPr>
         <w:pStyle w:val="Bibliography"/>
@@ -12865,7 +13397,7 @@
       <w:r>
         <w:t xml:space="preserve"> </w:t>
       </w:r>
-      <w:hyperlink r:id="rId214">
+      <w:hyperlink r:id="rId230">
         <w:r>
           <w:rPr>
             <w:rStyle w:val="Hyperlink"/>
@@ -12964,8 +13496,8 @@
         <w:t xml:space="preserve">, 137, 1141–1151.</w:t>
       </w:r>
     </w:p>
-    <w:bookmarkEnd w:id="215"/>
-    <w:bookmarkStart w:id="216" w:name="ref-levri1996a"/>
+    <w:bookmarkEnd w:id="231"/>
+    <w:bookmarkStart w:id="232" w:name="ref-levri1996a"/>
     <w:p>
       <w:pPr>
         <w:pStyle w:val="Bibliography"/>
@@ -13007,8 +13539,8 @@
         <w:t xml:space="preserve">, 51, 891–901.</w:t>
       </w:r>
     </w:p>
-    <w:bookmarkEnd w:id="216"/>
-    <w:bookmarkStart w:id="218" w:name="ref-lewontin1971a"/>
+    <w:bookmarkEnd w:id="232"/>
+    <w:bookmarkStart w:id="234" w:name="ref-lewontin1971a"/>
     <w:p>
       <w:pPr>
         <w:pStyle w:val="Bibliography"/>
@@ -13019,7 +13551,7 @@
       <w:r>
         <w:t xml:space="preserve"> </w:t>
       </w:r>
-      <w:hyperlink r:id="rId217">
+      <w:hyperlink r:id="rId233">
         <w:r>
           <w:rPr>
             <w:rStyle w:val="Hyperlink"/>
@@ -13044,8 +13576,8 @@
         <w:t xml:space="preserve">, 68, 984–986.</w:t>
       </w:r>
     </w:p>
-    <w:bookmarkEnd w:id="218"/>
-    <w:bookmarkStart w:id="219" w:name="ref-lively1986a"/>
+    <w:bookmarkEnd w:id="234"/>
+    <w:bookmarkStart w:id="235" w:name="ref-lively1986a"/>
     <w:p>
       <w:pPr>
         <w:pStyle w:val="Bibliography"/>
@@ -13067,8 +13599,8 @@
         <w:t xml:space="preserve">, 128, 561–572.</w:t>
       </w:r>
     </w:p>
-    <w:bookmarkEnd w:id="219"/>
-    <w:bookmarkStart w:id="220" w:name="ref-lively1986b"/>
+    <w:bookmarkEnd w:id="235"/>
+    <w:bookmarkStart w:id="236" w:name="ref-lively1986b"/>
     <w:p>
       <w:pPr>
         <w:pStyle w:val="Bibliography"/>
@@ -13090,8 +13622,8 @@
         <w:t xml:space="preserve">, 67, 858–864.</w:t>
       </w:r>
     </w:p>
-    <w:bookmarkEnd w:id="220"/>
-    <w:bookmarkStart w:id="222" w:name="ref-lively1986c"/>
+    <w:bookmarkEnd w:id="236"/>
+    <w:bookmarkStart w:id="238" w:name="ref-lively1986c"/>
     <w:p>
       <w:pPr>
         <w:pStyle w:val="Bibliography"/>
@@ -13102,7 +13634,7 @@
       <w:r>
         <w:t xml:space="preserve"> </w:t>
       </w:r>
-      <w:hyperlink r:id="rId221">
+      <w:hyperlink r:id="rId237">
         <w:r>
           <w:rPr>
             <w:rStyle w:val="Hyperlink"/>
@@ -13149,8 +13681,8 @@
         <w:t xml:space="preserve">, 40, 232–242.</w:t>
       </w:r>
     </w:p>
-    <w:bookmarkEnd w:id="222"/>
-    <w:bookmarkStart w:id="223" w:name="ref-lively1987a"/>
+    <w:bookmarkEnd w:id="238"/>
+    <w:bookmarkStart w:id="239" w:name="ref-lively1987a"/>
     <w:p>
       <w:pPr>
         <w:pStyle w:val="Bibliography"/>
@@ -13184,8 +13716,8 @@
         <w:t xml:space="preserve">, 328, 519–521.</w:t>
       </w:r>
     </w:p>
-    <w:bookmarkEnd w:id="223"/>
-    <w:bookmarkStart w:id="224" w:name="ref-lively1992a"/>
+    <w:bookmarkEnd w:id="239"/>
+    <w:bookmarkStart w:id="240" w:name="ref-lively1992a"/>
     <w:p>
       <w:pPr>
         <w:pStyle w:val="Bibliography"/>
@@ -13207,8 +13739,8 @@
         <w:t xml:space="preserve">, 46, 907–913.</w:t>
       </w:r>
     </w:p>
-    <w:bookmarkEnd w:id="224"/>
-    <w:bookmarkStart w:id="225" w:name="ref-lively1996a"/>
+    <w:bookmarkEnd w:id="240"/>
+    <w:bookmarkStart w:id="241" w:name="ref-lively1996a"/>
     <w:p>
       <w:pPr>
         <w:pStyle w:val="Bibliography"/>
@@ -13230,14 +13762,14 @@
         <w:t xml:space="preserve">, 46, 107–109.</w:t>
       </w:r>
     </w:p>
-    <w:bookmarkEnd w:id="225"/>
-    <w:bookmarkStart w:id="226" w:name="ref-lively1999b"/>
+    <w:bookmarkEnd w:id="241"/>
+    <w:bookmarkStart w:id="242" w:name="ref-lively1999b"/>
     <w:p>
       <w:pPr>
         <w:pStyle w:val="Bibliography"/>
       </w:pPr>
       <w:r>
-        <w:t xml:space="preserve">Lively, C.M. (1999). Developmental strategies in spatially variable environments: Barnacle shell dimorphism and strategic models of selection. In:</w:t>
+        <w:t xml:space="preserve">Lively, C.M. (1999a). Developmental strategies in spatially variable environments: Barnacle shell dimorphism and strategic models of selection. In:</w:t>
       </w:r>
       <w:r>
         <w:t xml:space="preserve"> </w:t>
@@ -13256,15 +13788,26 @@
         <w:t xml:space="preserve">(eds. Tollrian, R. &amp; Harvell, C.D.). Princeton University Press, pp. 245–258.</w:t>
       </w:r>
     </w:p>
-    <w:bookmarkEnd w:id="226"/>
-    <w:bookmarkStart w:id="227" w:name="ref-lively2001a"/>
+    <w:bookmarkEnd w:id="242"/>
+    <w:bookmarkStart w:id="244" w:name="ref-lively1999a"/>
     <w:p>
       <w:pPr>
         <w:pStyle w:val="Bibliography"/>
       </w:pPr>
       <w:r>
-        <w:t xml:space="preserve">Lively, C.M. (2001). Trematode infection and the distribution and dynamics of parthenogenetic snail populations.</w:t>
-      </w:r>
+        <w:t xml:space="preserve">Lively, C.M. (1999b).</w:t>
+      </w:r>
+      <w:r>
+        <w:t xml:space="preserve"> </w:t>
+      </w:r>
+      <w:hyperlink r:id="rId243">
+        <w:r>
+          <w:rPr>
+            <w:rStyle w:val="Hyperlink"/>
+          </w:rPr>
+          <w:t xml:space="preserve">Migration, virulence, and the geographic mosaic of adaptation by parasites.</w:t>
+        </w:r>
+      </w:hyperlink>
       <w:r>
         <w:t xml:space="preserve"> </w:t>
       </w:r>
@@ -13273,20 +13816,20 @@
           <w:iCs/>
           <w:i/>
         </w:rPr>
-        <w:t xml:space="preserve">Parasitology</w:t>
-      </w:r>
-      <w:r>
-        <w:t xml:space="preserve">, 123, S19–S26.</w:t>
-      </w:r>
-    </w:p>
-    <w:bookmarkEnd w:id="227"/>
-    <w:bookmarkStart w:id="228" w:name="ref-lively2006a"/>
+        <w:t xml:space="preserve">The American Naturalist</w:t>
+      </w:r>
+      <w:r>
+        <w:t xml:space="preserve">, 153, S34–S47.</w:t>
+      </w:r>
+    </w:p>
+    <w:bookmarkEnd w:id="244"/>
+    <w:bookmarkStart w:id="245" w:name="ref-lively2001a"/>
     <w:p>
       <w:pPr>
         <w:pStyle w:val="Bibliography"/>
       </w:pPr>
       <w:r>
-        <w:t xml:space="preserve">Lively, C.M. (2006). The ecology of virulence.</w:t>
+        <w:t xml:space="preserve">Lively, C.M. (2001). Trematode infection and the distribution and dynamics of parthenogenetic snail populations.</w:t>
       </w:r>
       <w:r>
         <w:t xml:space="preserve"> </w:t>
@@ -13296,20 +13839,20 @@
           <w:iCs/>
           <w:i/>
         </w:rPr>
-        <w:t xml:space="preserve">Ecology Letters</w:t>
-      </w:r>
-      <w:r>
-        <w:t xml:space="preserve">, 9, 1089–1095.</w:t>
-      </w:r>
-    </w:p>
-    <w:bookmarkEnd w:id="228"/>
-    <w:bookmarkStart w:id="229" w:name="ref-lively2009a"/>
+        <w:t xml:space="preserve">Parasitology</w:t>
+      </w:r>
+      <w:r>
+        <w:t xml:space="preserve">, 123, S19–S26.</w:t>
+      </w:r>
+    </w:p>
+    <w:bookmarkEnd w:id="245"/>
+    <w:bookmarkStart w:id="246" w:name="ref-lively2006a"/>
     <w:p>
       <w:pPr>
         <w:pStyle w:val="Bibliography"/>
       </w:pPr>
       <w:r>
-        <w:t xml:space="preserve">Lively, C.M. (2009). The maintenance of sex: Host-parasite coevolution with density-dependent virulence.</w:t>
+        <w:t xml:space="preserve">Lively, C.M. (2006). The ecology of virulence.</w:t>
       </w:r>
       <w:r>
         <w:t xml:space="preserve"> </w:t>
@@ -13319,20 +13862,20 @@
           <w:iCs/>
           <w:i/>
         </w:rPr>
-        <w:t xml:space="preserve">Journal of Evolutionary Biology</w:t>
-      </w:r>
-      <w:r>
-        <w:t xml:space="preserve">, 22, 2086–2093.</w:t>
-      </w:r>
-    </w:p>
-    <w:bookmarkEnd w:id="229"/>
-    <w:bookmarkStart w:id="230" w:name="ref-lively2000a"/>
+        <w:t xml:space="preserve">Ecology Letters</w:t>
+      </w:r>
+      <w:r>
+        <w:t xml:space="preserve">, 9, 1089–1095.</w:t>
+      </w:r>
+    </w:p>
+    <w:bookmarkEnd w:id="246"/>
+    <w:bookmarkStart w:id="247" w:name="ref-lively2009a"/>
     <w:p>
       <w:pPr>
         <w:pStyle w:val="Bibliography"/>
       </w:pPr>
       <w:r>
-        <w:t xml:space="preserve">Lively, C.M., Hazel, W.N., Schellenberger, M.J. &amp; Michelson, K.S. (2000). Predator-induced defense: Variation for inducibility in an intertidal barnacle.</w:t>
+        <w:t xml:space="preserve">Lively, C.M. (2009). The maintenance of sex: Host-parasite coevolution with density-dependent virulence.</w:t>
       </w:r>
       <w:r>
         <w:t xml:space="preserve"> </w:t>
@@ -13342,14 +13885,37 @@
           <w:iCs/>
           <w:i/>
         </w:rPr>
+        <w:t xml:space="preserve">Journal of Evolutionary Biology</w:t>
+      </w:r>
+      <w:r>
+        <w:t xml:space="preserve">, 22, 2086–2093.</w:t>
+      </w:r>
+    </w:p>
+    <w:bookmarkEnd w:id="247"/>
+    <w:bookmarkStart w:id="248" w:name="ref-lively2000a"/>
+    <w:p>
+      <w:pPr>
+        <w:pStyle w:val="Bibliography"/>
+      </w:pPr>
+      <w:r>
+        <w:t xml:space="preserve">Lively, C.M., Hazel, W.N., Schellenberger, M.J. &amp; Michelson, K.S. (2000). Predator-induced defense: Variation for inducibility in an intertidal barnacle.</w:t>
+      </w:r>
+      <w:r>
+        <w:t xml:space="preserve"> </w:t>
+      </w:r>
+      <w:r>
+        <w:rPr>
+          <w:iCs/>
+          <w:i/>
+        </w:rPr>
         <w:t xml:space="preserve">Ecology</w:t>
       </w:r>
       <w:r>
         <w:t xml:space="preserve">, 81, 1240–1247.</w:t>
       </w:r>
     </w:p>
-    <w:bookmarkEnd w:id="230"/>
-    <w:bookmarkStart w:id="232" w:name="ref-lively1994b"/>
+    <w:bookmarkEnd w:id="248"/>
+    <w:bookmarkStart w:id="250" w:name="ref-lively1994b"/>
     <w:p>
       <w:pPr>
         <w:pStyle w:val="Bibliography"/>
@@ -13360,7 +13926,7 @@
       <w:r>
         <w:t xml:space="preserve"> </w:t>
       </w:r>
-      <w:hyperlink r:id="rId231">
+      <w:hyperlink r:id="rId249">
         <w:r>
           <w:rPr>
             <w:rStyle w:val="Hyperlink"/>
@@ -13385,8 +13951,8 @@
         <w:t xml:space="preserve">, 256, 89–95.</w:t>
       </w:r>
     </w:p>
-    <w:bookmarkEnd w:id="232"/>
-    <w:bookmarkStart w:id="234" w:name="ref-lively1995a"/>
+    <w:bookmarkEnd w:id="250"/>
+    <w:bookmarkStart w:id="252" w:name="ref-lively1995a"/>
     <w:p>
       <w:pPr>
         <w:pStyle w:val="Bibliography"/>
@@ -13397,7 +13963,7 @@
       <w:r>
         <w:t xml:space="preserve"> </w:t>
       </w:r>
-      <w:hyperlink r:id="rId233">
+      <w:hyperlink r:id="rId251">
         <w:r>
           <w:rPr>
             <w:rStyle w:val="Hyperlink"/>
@@ -13444,8 +14010,8 @@
         <w:t xml:space="preserve">, 76, 1859–1862.</w:t>
       </w:r>
     </w:p>
-    <w:bookmarkEnd w:id="234"/>
-    <w:bookmarkStart w:id="235" w:name="ref-lively2002a"/>
+    <w:bookmarkEnd w:id="252"/>
+    <w:bookmarkStart w:id="253" w:name="ref-lively2002a"/>
     <w:p>
       <w:pPr>
         <w:pStyle w:val="Bibliography"/>
@@ -13467,8 +14033,8 @@
         <w:t xml:space="preserve">, 4, 219–226.</w:t>
       </w:r>
     </w:p>
-    <w:bookmarkEnd w:id="235"/>
-    <w:bookmarkStart w:id="236" w:name="ref-lively1990b"/>
+    <w:bookmarkEnd w:id="253"/>
+    <w:bookmarkStart w:id="254" w:name="ref-lively1990b"/>
     <w:p>
       <w:pPr>
         <w:pStyle w:val="Bibliography"/>
@@ -13490,8 +14056,8 @@
         <w:t xml:space="preserve">, 135, 489–500.</w:t>
       </w:r>
     </w:p>
-    <w:bookmarkEnd w:id="236"/>
-    <w:bookmarkStart w:id="238" w:name="ref-lively2021a"/>
+    <w:bookmarkEnd w:id="254"/>
+    <w:bookmarkStart w:id="256" w:name="ref-lively2021a"/>
     <w:p>
       <w:pPr>
         <w:pStyle w:val="Bibliography"/>
@@ -13502,7 +14068,7 @@
       <w:r>
         <w:t xml:space="preserve"> </w:t>
       </w:r>
-      <w:hyperlink r:id="rId237">
+      <w:hyperlink r:id="rId255">
         <w:r>
           <w:rPr>
             <w:rStyle w:val="Hyperlink"/>
@@ -13527,8 +14093,8 @@
         <w:t xml:space="preserve">, 17, 20210321.</w:t>
       </w:r>
     </w:p>
-    <w:bookmarkEnd w:id="238"/>
-    <w:bookmarkStart w:id="239" w:name="ref-lloyd1980a"/>
+    <w:bookmarkEnd w:id="256"/>
+    <w:bookmarkStart w:id="257" w:name="ref-lloyd1980a"/>
     <w:p>
       <w:pPr>
         <w:pStyle w:val="Bibliography"/>
@@ -13550,8 +14116,8 @@
         <w:t xml:space="preserve">, 13, 69–111.</w:t>
       </w:r>
     </w:p>
-    <w:bookmarkEnd w:id="239"/>
-    <w:bookmarkStart w:id="240" w:name="ref-lloyd1984a"/>
+    <w:bookmarkEnd w:id="257"/>
+    <w:bookmarkStart w:id="258" w:name="ref-lloyd1984a"/>
     <w:p>
       <w:pPr>
         <w:pStyle w:val="Bibliography"/>
@@ -13573,8 +14139,8 @@
         <w:t xml:space="preserve">, 21, 357–385.</w:t>
       </w:r>
     </w:p>
-    <w:bookmarkEnd w:id="240"/>
-    <w:bookmarkStart w:id="241" w:name="ref-may1979a"/>
+    <w:bookmarkEnd w:id="258"/>
+    <w:bookmarkStart w:id="259" w:name="ref-may1979a"/>
     <w:p>
       <w:pPr>
         <w:pStyle w:val="Bibliography"/>
@@ -13596,8 +14162,8 @@
         <w:t xml:space="preserve">, 280, 455–461.</w:t>
       </w:r>
     </w:p>
-    <w:bookmarkEnd w:id="241"/>
-    <w:bookmarkStart w:id="243" w:name="ref-may1983a"/>
+    <w:bookmarkEnd w:id="259"/>
+    <w:bookmarkStart w:id="261" w:name="ref-may1983a"/>
     <w:p>
       <w:pPr>
         <w:pStyle w:val="Bibliography"/>
@@ -13608,7 +14174,7 @@
       <w:r>
         <w:t xml:space="preserve"> </w:t>
       </w:r>
-      <w:hyperlink r:id="rId242">
+      <w:hyperlink r:id="rId260">
         <w:r>
           <w:rPr>
             <w:rStyle w:val="Hyperlink"/>
@@ -13633,8 +14199,8 @@
         <w:t xml:space="preserve">, 219, 281–313.</w:t>
       </w:r>
     </w:p>
-    <w:bookmarkEnd w:id="243"/>
-    <w:bookmarkStart w:id="244" w:name="ref-maynard1971a"/>
+    <w:bookmarkEnd w:id="261"/>
+    <w:bookmarkStart w:id="262" w:name="ref-maynard1971a"/>
     <w:p>
       <w:pPr>
         <w:pStyle w:val="Bibliography"/>
@@ -13656,8 +14222,8 @@
         <w:t xml:space="preserve">, 30, 319–335.</w:t>
       </w:r>
     </w:p>
-    <w:bookmarkEnd w:id="244"/>
-    <w:bookmarkStart w:id="245" w:name="ref-maynard1976a"/>
+    <w:bookmarkEnd w:id="262"/>
+    <w:bookmarkStart w:id="263" w:name="ref-maynard1976a"/>
     <w:p>
       <w:pPr>
         <w:pStyle w:val="Bibliography"/>
@@ -13679,8 +14245,8 @@
         <w:t xml:space="preserve">, 63, 245–258.</w:t>
       </w:r>
     </w:p>
-    <w:bookmarkEnd w:id="245"/>
-    <w:bookmarkStart w:id="246" w:name="ref-maynard1978a"/>
+    <w:bookmarkEnd w:id="263"/>
+    <w:bookmarkStart w:id="264" w:name="ref-maynard1978a"/>
     <w:p>
       <w:pPr>
         <w:pStyle w:val="Bibliography"/>
@@ -13702,8 +14268,8 @@
         <w:t xml:space="preserve">. Cambridge University Press.</w:t>
       </w:r>
     </w:p>
-    <w:bookmarkEnd w:id="246"/>
-    <w:bookmarkStart w:id="248" w:name="ref-maynard1980a"/>
+    <w:bookmarkEnd w:id="264"/>
+    <w:bookmarkStart w:id="266" w:name="ref-maynard1980a"/>
     <w:p>
       <w:pPr>
         <w:pStyle w:val="Bibliography"/>
@@ -13714,7 +14280,7 @@
       <w:r>
         <w:t xml:space="preserve"> </w:t>
       </w:r>
-      <w:hyperlink r:id="rId247">
+      <w:hyperlink r:id="rId265">
         <w:r>
           <w:rPr>
             <w:rStyle w:val="Hyperlink"/>
@@ -13736,8 +14302,8 @@
         <w:t xml:space="preserve">, 35, 45–57.</w:t>
       </w:r>
     </w:p>
-    <w:bookmarkEnd w:id="248"/>
-    <w:bookmarkStart w:id="249" w:name="ref-meirmans2009a"/>
+    <w:bookmarkEnd w:id="266"/>
+    <w:bookmarkStart w:id="267" w:name="ref-meirmans2009a"/>
     <w:p>
       <w:pPr>
         <w:pStyle w:val="Bibliography"/>
@@ -13762,8 +14328,8 @@
         <w:t xml:space="preserve">(eds. Schön, I., Martens, K. &amp; Dijk, P. van). Springer, London, pp. 21–46.</w:t>
       </w:r>
     </w:p>
-    <w:bookmarkEnd w:id="249"/>
-    <w:bookmarkStart w:id="250" w:name="ref-negovetic2001a"/>
+    <w:bookmarkEnd w:id="267"/>
+    <w:bookmarkStart w:id="268" w:name="ref-negovetic2001a"/>
     <w:p>
       <w:pPr>
         <w:pStyle w:val="Bibliography"/>
@@ -13785,8 +14351,8 @@
         <w:t xml:space="preserve">, 82, 2805–2815.</w:t>
       </w:r>
     </w:p>
-    <w:bookmarkEnd w:id="250"/>
-    <w:bookmarkStart w:id="251" w:name="ref-otto2021a"/>
+    <w:bookmarkEnd w:id="268"/>
+    <w:bookmarkStart w:id="269" w:name="ref-otto2021a"/>
     <w:p>
       <w:pPr>
         <w:pStyle w:val="Bibliography"/>
@@ -13808,8 +14374,8 @@
         <w:t xml:space="preserve">, 112, 9–18.</w:t>
       </w:r>
     </w:p>
-    <w:bookmarkEnd w:id="251"/>
-    <w:bookmarkStart w:id="252" w:name="ref-peters1999a"/>
+    <w:bookmarkEnd w:id="269"/>
+    <w:bookmarkStart w:id="270" w:name="ref-peters1999a"/>
     <w:p>
       <w:pPr>
         <w:pStyle w:val="Bibliography"/>
@@ -13843,8 +14409,8 @@
         <w:t xml:space="preserve">, 154, 393–405.</w:t>
       </w:r>
     </w:p>
-    <w:bookmarkEnd w:id="252"/>
-    <w:bookmarkStart w:id="253" w:name="ref-peters2007a"/>
+    <w:bookmarkEnd w:id="270"/>
+    <w:bookmarkStart w:id="271" w:name="ref-peters2007a"/>
     <w:p>
       <w:pPr>
         <w:pStyle w:val="Bibliography"/>
@@ -13866,8 +14432,8 @@
         <w:t xml:space="preserve">, 20, 1206–1217.</w:t>
       </w:r>
     </w:p>
-    <w:bookmarkEnd w:id="253"/>
-    <w:bookmarkStart w:id="254" w:name="ref-philippi1989a"/>
+    <w:bookmarkEnd w:id="271"/>
+    <w:bookmarkStart w:id="272" w:name="ref-philippi1989a"/>
     <w:p>
       <w:pPr>
         <w:pStyle w:val="Bibliography"/>
@@ -13889,8 +14455,8 @@
         <w:t xml:space="preserve">, 4, 41–44.</w:t>
       </w:r>
     </w:p>
-    <w:bookmarkEnd w:id="254"/>
-    <w:bookmarkStart w:id="256" w:name="ref-phillips1990a"/>
+    <w:bookmarkEnd w:id="272"/>
+    <w:bookmarkStart w:id="274" w:name="ref-phillips1990a"/>
     <w:p>
       <w:pPr>
         <w:pStyle w:val="Bibliography"/>
@@ -13901,7 +14467,7 @@
       <w:r>
         <w:t xml:space="preserve"> </w:t>
       </w:r>
-      <w:hyperlink r:id="rId255">
+      <w:hyperlink r:id="rId273">
         <w:r>
           <w:rPr>
             <w:rStyle w:val="Hyperlink"/>
@@ -13960,8 +14526,8 @@
         <w:t xml:space="preserve">, 17, 257–263.</w:t>
       </w:r>
     </w:p>
-    <w:bookmarkEnd w:id="256"/>
-    <w:bookmarkStart w:id="257" w:name="ref-platt1964a"/>
+    <w:bookmarkEnd w:id="274"/>
+    <w:bookmarkStart w:id="275" w:name="ref-platt1964a"/>
     <w:p>
       <w:pPr>
         <w:pStyle w:val="Bibliography"/>
@@ -13983,8 +14549,8 @@
         <w:t xml:space="preserve">, 146, 347–353.</w:t>
       </w:r>
     </w:p>
-    <w:bookmarkEnd w:id="257"/>
-    <w:bookmarkStart w:id="258" w:name="ref-popper1959a"/>
+    <w:bookmarkEnd w:id="275"/>
+    <w:bookmarkStart w:id="276" w:name="ref-popper1959a"/>
     <w:p>
       <w:pPr>
         <w:pStyle w:val="Bibliography"/>
@@ -14006,8 +14572,8 @@
         <w:t xml:space="preserve">. Hutchinson &amp; Company, London.</w:t>
       </w:r>
     </w:p>
-    <w:bookmarkEnd w:id="258"/>
-    <w:bookmarkStart w:id="259" w:name="ref-prout1968a"/>
+    <w:bookmarkEnd w:id="276"/>
+    <w:bookmarkStart w:id="277" w:name="ref-prout1968a"/>
     <w:p>
       <w:pPr>
         <w:pStyle w:val="Bibliography"/>
@@ -14029,8 +14595,8 @@
         <w:t xml:space="preserve">, 102, 493–496.</w:t>
       </w:r>
     </w:p>
-    <w:bookmarkEnd w:id="259"/>
-    <w:bookmarkStart w:id="260" w:name="ref-salathe2008a"/>
+    <w:bookmarkEnd w:id="277"/>
+    <w:bookmarkStart w:id="278" w:name="ref-salathe2008a"/>
     <w:p>
       <w:pPr>
         <w:pStyle w:val="Bibliography"/>
@@ -14052,8 +14618,8 @@
         <w:t xml:space="preserve">, 62, 295–300.</w:t>
       </w:r>
     </w:p>
-    <w:bookmarkEnd w:id="260"/>
-    <w:bookmarkStart w:id="261" w:name="ref-schmid-hempel2002a"/>
+    <w:bookmarkEnd w:id="278"/>
+    <w:bookmarkStart w:id="279" w:name="ref-schmid-hempel2002a"/>
     <w:p>
       <w:pPr>
         <w:pStyle w:val="Bibliography"/>
@@ -14075,8 +14641,8 @@
         <w:t xml:space="preserve">, 160, 403–408.</w:t>
       </w:r>
     </w:p>
-    <w:bookmarkEnd w:id="261"/>
-    <w:bookmarkStart w:id="262" w:name="ref-siebold1856a"/>
+    <w:bookmarkEnd w:id="279"/>
+    <w:bookmarkStart w:id="280" w:name="ref-siebold1856a"/>
     <w:p>
       <w:pPr>
         <w:pStyle w:val="Bibliography"/>
@@ -14098,8 +14664,8 @@
         <w:t xml:space="preserve">. William Engelmann, Leipzig.</w:t>
       </w:r>
     </w:p>
-    <w:bookmarkEnd w:id="262"/>
-    <w:bookmarkStart w:id="263" w:name="ref-soper2013a"/>
+    <w:bookmarkEnd w:id="280"/>
+    <w:bookmarkStart w:id="281" w:name="ref-soper2013a"/>
     <w:p>
       <w:pPr>
         <w:pStyle w:val="Bibliography"/>
@@ -14153,8 +14719,8 @@
         <w:t xml:space="preserve">, 110, 227–234.</w:t>
       </w:r>
     </w:p>
-    <w:bookmarkEnd w:id="263"/>
-    <w:bookmarkStart w:id="264" w:name="ref-stearns2000a"/>
+    <w:bookmarkEnd w:id="281"/>
+    <w:bookmarkStart w:id="282" w:name="ref-stearns2000a"/>
     <w:p>
       <w:pPr>
         <w:pStyle w:val="Bibliography"/>
@@ -14188,8 +14754,8 @@
         <w:t xml:space="preserve">, 25, 221–228.</w:t>
       </w:r>
     </w:p>
-    <w:bookmarkEnd w:id="264"/>
-    <w:bookmarkStart w:id="265" w:name="ref-stolley1991a"/>
+    <w:bookmarkEnd w:id="282"/>
+    <w:bookmarkStart w:id="283" w:name="ref-stolley1991a"/>
     <w:p>
       <w:pPr>
         <w:pStyle w:val="Bibliography"/>
@@ -14211,8 +14777,8 @@
         <w:t xml:space="preserve">, 133, 416–425.</w:t>
       </w:r>
     </w:p>
-    <w:bookmarkEnd w:id="265"/>
-    <w:bookmarkStart w:id="266" w:name="ref-tomlinson1966a"/>
+    <w:bookmarkEnd w:id="283"/>
+    <w:bookmarkStart w:id="284" w:name="ref-tomlinson1966a"/>
     <w:p>
       <w:pPr>
         <w:pStyle w:val="Bibliography"/>
@@ -14234,8 +14800,8 @@
         <w:t xml:space="preserve">, 11, 54–58.</w:t>
       </w:r>
     </w:p>
-    <w:bookmarkEnd w:id="266"/>
-    <w:bookmarkStart w:id="267" w:name="ref-valen1973a"/>
+    <w:bookmarkEnd w:id="284"/>
+    <w:bookmarkStart w:id="285" w:name="ref-valen1973a"/>
     <w:p>
       <w:pPr>
         <w:pStyle w:val="Bibliography"/>
@@ -14257,8 +14823,8 @@
         <w:t xml:space="preserve">, 1, 1–30.</w:t>
       </w:r>
     </w:p>
-    <w:bookmarkEnd w:id="267"/>
-    <w:bookmarkStart w:id="268" w:name="ref-vrijenhoek1979a"/>
+    <w:bookmarkEnd w:id="285"/>
+    <w:bookmarkStart w:id="286" w:name="ref-vrijenhoek1979a"/>
     <w:p>
       <w:pPr>
         <w:pStyle w:val="Bibliography"/>
@@ -14280,8 +14846,8 @@
         <w:t xml:space="preserve">, 19, 787–797.</w:t>
       </w:r>
     </w:p>
-    <w:bookmarkEnd w:id="268"/>
-    <w:bookmarkStart w:id="269" w:name="ref-vrijenhoek1998a"/>
+    <w:bookmarkEnd w:id="286"/>
+    <w:bookmarkStart w:id="287" w:name="ref-vrijenhoek1998a"/>
     <w:p>
       <w:pPr>
         <w:pStyle w:val="Bibliography"/>
@@ -14303,8 +14869,8 @@
         <w:t xml:space="preserve">, 48, 617–628.</w:t>
       </w:r>
     </w:p>
-    <w:bookmarkEnd w:id="269"/>
-    <w:bookmarkStart w:id="270" w:name="ref-vrijenhoek2009a"/>
+    <w:bookmarkEnd w:id="287"/>
+    <w:bookmarkStart w:id="288" w:name="ref-vrijenhoek2009a"/>
     <w:p>
       <w:pPr>
         <w:pStyle w:val="Bibliography"/>
@@ -14329,8 +14895,8 @@
         <w:t xml:space="preserve">(eds. Schön, I., Martens, K. &amp; Dijk, P.). Springer, London, pp. 99–131.</w:t>
       </w:r>
     </w:p>
-    <w:bookmarkEnd w:id="270"/>
-    <w:bookmarkStart w:id="271" w:name="ref-wallace1975a"/>
+    <w:bookmarkEnd w:id="288"/>
+    <w:bookmarkStart w:id="289" w:name="ref-wallace1975a"/>
     <w:p>
       <w:pPr>
         <w:pStyle w:val="Bibliography"/>
@@ -14352,8 +14918,8 @@
         <w:t xml:space="preserve">, 29, 465–473.</w:t>
       </w:r>
     </w:p>
-    <w:bookmarkEnd w:id="271"/>
-    <w:bookmarkStart w:id="272" w:name="ref-whitton2008a"/>
+    <w:bookmarkEnd w:id="289"/>
+    <w:bookmarkStart w:id="290" w:name="ref-whitton2008a"/>
     <w:p>
       <w:pPr>
         <w:pStyle w:val="Bibliography"/>
@@ -14375,8 +14941,8 @@
         <w:t xml:space="preserve">, 169, 169–182.</w:t>
       </w:r>
     </w:p>
-    <w:bookmarkEnd w:id="272"/>
-    <w:bookmarkStart w:id="273" w:name="ref-williams1975a"/>
+    <w:bookmarkEnd w:id="290"/>
+    <w:bookmarkStart w:id="291" w:name="ref-williams1975a"/>
     <w:p>
       <w:pPr>
         <w:pStyle w:val="Bibliography"/>
@@ -14398,8 +14964,8 @@
         <w:t xml:space="preserve">. Princeton University Press.</w:t>
       </w:r>
     </w:p>
-    <w:bookmarkEnd w:id="273"/>
-    <w:bookmarkStart w:id="274" w:name="ref-winterbourn1970a"/>
+    <w:bookmarkEnd w:id="291"/>
+    <w:bookmarkStart w:id="292" w:name="ref-winterbourn1970a"/>
     <w:p>
       <w:pPr>
         <w:pStyle w:val="Bibliography"/>
@@ -14471,8 +15037,8 @@
         <w:t xml:space="preserve">, 10, 283–321.</w:t>
       </w:r>
     </w:p>
-    <w:bookmarkEnd w:id="274"/>
-    <w:bookmarkStart w:id="275" w:name="ref-winterbourn1973a"/>
+    <w:bookmarkEnd w:id="292"/>
+    <w:bookmarkStart w:id="293" w:name="ref-winterbourn1973a"/>
     <w:p>
       <w:pPr>
         <w:pStyle w:val="Bibliography"/>
@@ -14544,8 +15110,8 @@
         <w:t xml:space="preserve">, 2, 17–30.</w:t>
       </w:r>
     </w:p>
-    <w:bookmarkEnd w:id="275"/>
-    <w:bookmarkStart w:id="276" w:name="ref-winterbourn1981a"/>
+    <w:bookmarkEnd w:id="293"/>
+    <w:bookmarkStart w:id="294" w:name="ref-winterbourn1981a"/>
     <w:p>
       <w:pPr>
         <w:pStyle w:val="Bibliography"/>
@@ -14579,9 +15145,9 @@
         <w:t xml:space="preserve">, 15, 321–328.</w:t>
       </w:r>
     </w:p>
-    <w:bookmarkEnd w:id="276"/>
-    <w:bookmarkEnd w:id="277"/>
-    <w:bookmarkEnd w:id="278"/>
+    <w:bookmarkEnd w:id="294"/>
+    <w:bookmarkEnd w:id="295"/>
+    <w:bookmarkEnd w:id="296"/>
     <w:sectPr>
       <w:pgSz w:h="15840" w:w="12240"/>
       <w:pgMar w:bottom="1440" w:footer="720" w:gutter="0" w:header="720" w:left="1440" w:right="1440" w:top="1440"/>
@@ -14626,7 +15192,13 @@
         <w:t xml:space="preserve"> </w:t>
       </w:r>
       <w:r>
-        <w:t xml:space="preserve">I ran two years of field experiments designed to test for random settlement by genetically determined morphs. I also ran experiments designed to test for habitat selection by genetically determined morphs. The results were always negative. I finally tested for predator-induced development of the bent morph by placing</w:t>
+        <w:t xml:space="preserve">The trematode worm was not formally described until 30 years later</w:t>
+      </w:r>
+      <w:r>
+        <w:t xml:space="preserve"> </w:t>
+      </w:r>
+      <w:r>
+        <w:t xml:space="preserve">(Blasco-Costa</w:t>
       </w:r>
       <w:r>
         <w:t xml:space="preserve"> </w:t>
@@ -14636,13 +15208,16 @@
           <w:iCs/>
           <w:i/>
         </w:rPr>
-        <w:t xml:space="preserve">Acanthina</w:t>
-      </w:r>
-      <w:r>
-        <w:t xml:space="preserve"> </w:t>
-      </w:r>
-      <w:r>
-        <w:t xml:space="preserve">snails in quadrats where juvenile barnacles had recently settled. I used herbivorous snails as a control. The results showed that the presence of</w:t>
+        <w:t xml:space="preserve">et al.</w:t>
+      </w:r>
+      <w:r>
+        <w:t xml:space="preserve"> </w:t>
+      </w:r>
+      <w:r>
+        <w:t xml:space="preserve">2019)</w:t>
+      </w:r>
+      <w:r>
+        <w:t xml:space="preserve">. As it turns out, it belongs in the genus</w:t>
       </w:r>
       <w:r>
         <w:t xml:space="preserve"> </w:t>
@@ -14652,13 +15227,52 @@
           <w:iCs/>
           <w:i/>
         </w:rPr>
-        <w:t xml:space="preserve">Acanthina</w:t>
-      </w:r>
-      <w:r>
-        <w:t xml:space="preserve"> </w:t>
-      </w:r>
-      <w:r>
-        <w:t xml:space="preserve">induced development of the bent form, but the herbivorous snails did not. It was a thrilling discovery.</w:t>
+        <w:t xml:space="preserve">Atriophallophorus</w:t>
+      </w:r>
+      <w:r>
+        <w:t xml:space="preserve">, rather than</w:t>
+      </w:r>
+      <w:r>
+        <w:t xml:space="preserve"> </w:t>
+      </w:r>
+      <w:r>
+        <w:rPr>
+          <w:iCs/>
+          <w:i/>
+        </w:rPr>
+        <w:t xml:space="preserve">Microphallus</w:t>
+      </w:r>
+      <w:r>
+        <w:t xml:space="preserve">, and it was very appropriately named after Mike Winterbourn:</w:t>
+      </w:r>
+      <w:r>
+        <w:t xml:space="preserve"> </w:t>
+      </w:r>
+      <w:r>
+        <w:rPr>
+          <w:iCs/>
+          <w:i/>
+        </w:rPr>
+        <w:t xml:space="preserve">A. winterbourni</w:t>
+      </w:r>
+      <w:r>
+        <w:t xml:space="preserve">. But I am going to call it</w:t>
+      </w:r>
+      <w:r>
+        <w:t xml:space="preserve"> </w:t>
+      </w:r>
+      <w:r>
+        <w:rPr>
+          <w:iCs/>
+          <w:i/>
+        </w:rPr>
+        <w:t xml:space="preserve">Microphallus</w:t>
+      </w:r>
+      <w:r>
+        <w:t xml:space="preserve"> </w:t>
+      </w:r>
+      <w:r>
+        <w:t xml:space="preserve">in this book, as that is what we called it in our early papers.</w:t>
       </w:r>
     </w:p>
   </w:footnote>
@@ -14856,7 +15470,7 @@
           <w:rPr>
             <w:rStyle w:val="Hyperlink"/>
           </w:rPr>
-          <w:t xml:space="preserve">Chapter 4</w:t>
+          <w:t xml:space="preserve">Chapter 5</w:t>
         </w:r>
       </w:hyperlink>
       <w:r>
@@ -14944,7 +15558,13 @@
         <w:t xml:space="preserve"> </w:t>
       </w:r>
       <w:r>
-        <w:t xml:space="preserve">I ran two years of field experiments designed to test for random settlement by genetically determined morphs. I also ran experiments designed to test for habitat selection by genetically determined morphs. The results were always negative. I finally tested for predator-induced development of the bent morph by placing</w:t>
+        <w:t xml:space="preserve">The trematode worm was not formally described until 30 years later</w:t>
+      </w:r>
+      <w:r>
+        <w:t xml:space="preserve"> </w:t>
+      </w:r>
+      <w:r>
+        <w:t xml:space="preserve">(Blasco-Costa</w:t>
       </w:r>
       <w:r>
         <w:t xml:space="preserve"> </w:t>
@@ -14954,13 +15574,16 @@
           <w:iCs/>
           <w:i/>
         </w:rPr>
-        <w:t xml:space="preserve">Acanthina</w:t>
-      </w:r>
-      <w:r>
-        <w:t xml:space="preserve"> </w:t>
-      </w:r>
-      <w:r>
-        <w:t xml:space="preserve">snails in quadrats where juvenile barnacles had recently settled. I used herbivorous snails as a control. The results showed that the presence of</w:t>
+        <w:t xml:space="preserve">et al.</w:t>
+      </w:r>
+      <w:r>
+        <w:t xml:space="preserve"> </w:t>
+      </w:r>
+      <w:r>
+        <w:t xml:space="preserve">2019)</w:t>
+      </w:r>
+      <w:r>
+        <w:t xml:space="preserve">. As it turns out, it belongs in the genus</w:t>
       </w:r>
       <w:r>
         <w:t xml:space="preserve"> </w:t>
@@ -14970,13 +15593,52 @@
           <w:iCs/>
           <w:i/>
         </w:rPr>
-        <w:t xml:space="preserve">Acanthina</w:t>
-      </w:r>
-      <w:r>
-        <w:t xml:space="preserve"> </w:t>
-      </w:r>
-      <w:r>
-        <w:t xml:space="preserve">induced development of the bent form, but the herbivorous snails did not. It was a thrilling discovery.</w:t>
+        <w:t xml:space="preserve">Atriophallophorus</w:t>
+      </w:r>
+      <w:r>
+        <w:t xml:space="preserve">, rather than</w:t>
+      </w:r>
+      <w:r>
+        <w:t xml:space="preserve"> </w:t>
+      </w:r>
+      <w:r>
+        <w:rPr>
+          <w:iCs/>
+          <w:i/>
+        </w:rPr>
+        <w:t xml:space="preserve">Microphallus</w:t>
+      </w:r>
+      <w:r>
+        <w:t xml:space="preserve">, and it was very appropriately named after Mike Winterbourn:</w:t>
+      </w:r>
+      <w:r>
+        <w:t xml:space="preserve"> </w:t>
+      </w:r>
+      <w:r>
+        <w:rPr>
+          <w:iCs/>
+          <w:i/>
+        </w:rPr>
+        <w:t xml:space="preserve">A. winterbourni</w:t>
+      </w:r>
+      <w:r>
+        <w:t xml:space="preserve">. But I am going to call it</w:t>
+      </w:r>
+      <w:r>
+        <w:t xml:space="preserve"> </w:t>
+      </w:r>
+      <w:r>
+        <w:rPr>
+          <w:iCs/>
+          <w:i/>
+        </w:rPr>
+        <w:t xml:space="preserve">Microphallus</w:t>
+      </w:r>
+      <w:r>
+        <w:t xml:space="preserve"> </w:t>
+      </w:r>
+      <w:r>
+        <w:t xml:space="preserve">in this book, as that is what we called it in our early papers.</w:t>
       </w:r>
     </w:p>
   </w:footnote>
@@ -15174,7 +15836,7 @@
           <w:rPr>
             <w:rStyle w:val="Hyperlink"/>
           </w:rPr>
-          <w:t xml:space="preserve">Chapter 4</w:t>
+          <w:t xml:space="preserve">Chapter 5</w:t>
         </w:r>
       </w:hyperlink>
       <w:r>
@@ -15759,7 +16421,13 @@
         <w:t xml:space="preserve"> </w:t>
       </w:r>
       <w:r>
-        <w:t xml:space="preserve">I ran two years of field experiments designed to test for random settlement by genetically determined morphs. I also ran experiments designed to test for habitat selection by genetically determined morphs. The results were always negative. I finally tested for predator-induced development of the bent morph by placing</w:t>
+        <w:t xml:space="preserve">The trematode worm was not formally described until 30 years later</w:t>
+      </w:r>
+      <w:r>
+        <w:t xml:space="preserve"> </w:t>
+      </w:r>
+      <w:r>
+        <w:t xml:space="preserve">(Blasco-Costa</w:t>
       </w:r>
       <w:r>
         <w:t xml:space="preserve"> </w:t>
@@ -15769,13 +16437,16 @@
           <w:iCs/>
           <w:i/>
         </w:rPr>
-        <w:t xml:space="preserve">Acanthina</w:t>
-      </w:r>
-      <w:r>
-        <w:t xml:space="preserve"> </w:t>
-      </w:r>
-      <w:r>
-        <w:t xml:space="preserve">snails in quadrats where juvenile barnacles had recently settled. I used herbivorous snails as a control. The results showed that the presence of</w:t>
+        <w:t xml:space="preserve">et al.</w:t>
+      </w:r>
+      <w:r>
+        <w:t xml:space="preserve"> </w:t>
+      </w:r>
+      <w:r>
+        <w:t xml:space="preserve">2019)</w:t>
+      </w:r>
+      <w:r>
+        <w:t xml:space="preserve">. As it turns out, it belongs in the genus</w:t>
       </w:r>
       <w:r>
         <w:t xml:space="preserve"> </w:t>
@@ -15785,13 +16456,52 @@
           <w:iCs/>
           <w:i/>
         </w:rPr>
-        <w:t xml:space="preserve">Acanthina</w:t>
-      </w:r>
-      <w:r>
-        <w:t xml:space="preserve"> </w:t>
-      </w:r>
-      <w:r>
-        <w:t xml:space="preserve">induced development of the bent form, but the herbivorous snails did not. It was a thrilling discovery.</w:t>
+        <w:t xml:space="preserve">Atriophallophorus</w:t>
+      </w:r>
+      <w:r>
+        <w:t xml:space="preserve">, rather than</w:t>
+      </w:r>
+      <w:r>
+        <w:t xml:space="preserve"> </w:t>
+      </w:r>
+      <w:r>
+        <w:rPr>
+          <w:iCs/>
+          <w:i/>
+        </w:rPr>
+        <w:t xml:space="preserve">Microphallus</w:t>
+      </w:r>
+      <w:r>
+        <w:t xml:space="preserve">, and it was very appropriately named after Mike Winterbourn:</w:t>
+      </w:r>
+      <w:r>
+        <w:t xml:space="preserve"> </w:t>
+      </w:r>
+      <w:r>
+        <w:rPr>
+          <w:iCs/>
+          <w:i/>
+        </w:rPr>
+        <w:t xml:space="preserve">A. winterbourni</w:t>
+      </w:r>
+      <w:r>
+        <w:t xml:space="preserve">. But I am going to call it</w:t>
+      </w:r>
+      <w:r>
+        <w:t xml:space="preserve"> </w:t>
+      </w:r>
+      <w:r>
+        <w:rPr>
+          <w:iCs/>
+          <w:i/>
+        </w:rPr>
+        <w:t xml:space="preserve">Microphallus</w:t>
+      </w:r>
+      <w:r>
+        <w:t xml:space="preserve"> </w:t>
+      </w:r>
+      <w:r>
+        <w:t xml:space="preserve">in this book, as that is what we called it in our early papers.</w:t>
       </w:r>
     </w:p>
   </w:footnote>
@@ -15989,7 +16699,7 @@
           <w:rPr>
             <w:rStyle w:val="Hyperlink"/>
           </w:rPr>
-          <w:t xml:space="preserve">Chapter 4</w:t>
+          <w:t xml:space="preserve">Chapter 5</w:t>
         </w:r>
       </w:hyperlink>
       <w:r>
@@ -16679,6 +17389,105 @@
       </w:hyperlink>
       <w:r>
         <w:t xml:space="preserve">, different strategies are favored for different combinations of variables (i.e., different parts of the parameter space).</w:t>
+      </w:r>
+    </w:p>
+  </w:footnote>
+  <w:footnote w:id="172">
+    <w:p>
+      <w:pPr>
+        <w:pStyle w:val="FootnoteText"/>
+      </w:pPr>
+      <w:r>
+        <w:rPr>
+          <w:rStyle w:val="FootnoteReference"/>
+        </w:rPr>
+        <w:footnoteRef/>
+      </w:r>
+      <w:r>
+        <w:t xml:space="preserve"> </w:t>
+      </w:r>
+      <w:r>
+        <w:t xml:space="preserve">The trematode worm was not formally described until 30 years later</w:t>
+      </w:r>
+      <w:r>
+        <w:t xml:space="preserve"> </w:t>
+      </w:r>
+      <w:r>
+        <w:t xml:space="preserve">(Blasco-Costa</w:t>
+      </w:r>
+      <w:r>
+        <w:t xml:space="preserve"> </w:t>
+      </w:r>
+      <w:r>
+        <w:rPr>
+          <w:iCs/>
+          <w:i/>
+        </w:rPr>
+        <w:t xml:space="preserve">et al.</w:t>
+      </w:r>
+      <w:r>
+        <w:t xml:space="preserve"> </w:t>
+      </w:r>
+      <w:r>
+        <w:t xml:space="preserve">2019)</w:t>
+      </w:r>
+      <w:r>
+        <w:t xml:space="preserve">. As it turns out, it belongs in the genus</w:t>
+      </w:r>
+      <w:r>
+        <w:t xml:space="preserve"> </w:t>
+      </w:r>
+      <w:r>
+        <w:rPr>
+          <w:iCs/>
+          <w:i/>
+        </w:rPr>
+        <w:t xml:space="preserve">Atriophallophorus</w:t>
+      </w:r>
+      <w:r>
+        <w:t xml:space="preserve">, rather than</w:t>
+      </w:r>
+      <w:r>
+        <w:t xml:space="preserve"> </w:t>
+      </w:r>
+      <w:r>
+        <w:rPr>
+          <w:iCs/>
+          <w:i/>
+        </w:rPr>
+        <w:t xml:space="preserve">Microphallus</w:t>
+      </w:r>
+      <w:r>
+        <w:t xml:space="preserve">, and it was very appropriately named after Mike Winterbourn:</w:t>
+      </w:r>
+      <w:r>
+        <w:t xml:space="preserve"> </w:t>
+      </w:r>
+      <w:r>
+        <w:rPr>
+          <w:iCs/>
+          <w:i/>
+        </w:rPr>
+        <w:t xml:space="preserve">A. winterbourni</w:t>
+      </w:r>
+      <w:r>
+        <w:t xml:space="preserve">. But I am going to call it</w:t>
+      </w:r>
+      <w:r>
+        <w:t xml:space="preserve"> </w:t>
+      </w:r>
+      <w:r>
+        <w:rPr>
+          <w:iCs/>
+          <w:i/>
+        </w:rPr>
+        <w:t xml:space="preserve">Microphallus</w:t>
+      </w:r>
+      <w:r>
+        <w:t xml:space="preserve"> </w:t>
+      </w:r>
+      <w:r>
+        <w:t xml:space="preserve">in this book, as that is what we called it in our early papers.</w:t>
       </w:r>
     </w:p>
   </w:footnote>

</xml_diff>